<commit_message>
Fixed Front page and abstract title
Fixed Front page and abstract title
</commit_message>
<xml_diff>
--- a/ThesisGeorgiosPanou.docx
+++ b/ThesisGeorgiosPanou.docx
@@ -36,7 +36,7 @@
           <w:lang w:val="en-US"/>
         </w:rPr>
         <w:pict>
-          <v:shape id="_x0000_i1048" o:spt="75" type="#_x0000_t75" style="height:68.2pt;width:63.65pt;" fillcolor="#FFFFFF" filled="t" stroked="f" coordsize="21600,21600">
+          <v:shape id="_x0000_i1025" o:spt="75" type="#_x0000_t75" style="height:68.2pt;width:63.65pt;" fillcolor="#FFFFFF" filled="t" stroked="f" coordsize="21600,21600">
             <v:path/>
             <v:fill on="t" color2="#000000" focussize="0,0"/>
             <v:stroke on="f"/>
@@ -311,12 +311,33 @@
             <w:vAlign w:val="top"/>
           </w:tcPr>
           <w:p>
+            <w:pPr>
+              <w:rPr>
+                <w:rFonts w:hint="default" w:ascii="Arial Black" w:hAnsi="Arial Black"/>
+                <w:sz w:val="18"/>
+              </w:rPr>
+            </w:pPr>
             <w:r>
               <w:rPr>
                 <w:rFonts w:hint="default" w:ascii="Arial Black" w:hAnsi="Arial Black"/>
                 <w:sz w:val="18"/>
               </w:rPr>
               <w:t>Πρόβλεψη Αστάθειας σε Ανταλλακτήρια με Μηχανική Μάθηση</w:t>
+            </w:r>
+          </w:p>
+          <w:p>
+            <w:pPr>
+              <w:rPr>
+                <w:rFonts w:hint="default" w:ascii="Arial Black" w:hAnsi="Arial Black"/>
+                <w:sz w:val="18"/>
+              </w:rPr>
+            </w:pPr>
+            <w:r>
+              <w:rPr>
+                <w:rFonts w:hint="default" w:ascii="Arial Black" w:hAnsi="Arial Black"/>
+                <w:sz w:val="18"/>
+              </w:rPr>
+              <w:t>Financial Markets Volatility Prediction using Machine Learning</w:t>
             </w:r>
           </w:p>
         </w:tc>
@@ -662,6 +683,14 @@
         <w:gridCol w:w="5953"/>
       </w:tblGrid>
       <w:tr>
+        <w:tblPrEx>
+          <w:tblCellMar>
+            <w:top w:w="0" w:type="dxa"/>
+            <w:left w:w="108" w:type="dxa"/>
+            <w:bottom w:w="0" w:type="dxa"/>
+            <w:right w:w="108" w:type="dxa"/>
+          </w:tblCellMar>
+        </w:tblPrEx>
         <w:trPr>
           <w:jc w:val="center"/>
         </w:trPr>
@@ -1102,8 +1131,6 @@
         </w:pBdr>
         <w:jc w:val="both"/>
       </w:pPr>
-      <w:bookmarkStart w:id="94" w:name="_GoBack"/>
-      <w:bookmarkEnd w:id="94"/>
     </w:p>
     <w:p>
       <w:pPr>
@@ -1263,6 +1290,14 @@
         <w:gridCol w:w="2143"/>
       </w:tblGrid>
       <w:tr>
+        <w:tblPrEx>
+          <w:tblCellMar>
+            <w:top w:w="0" w:type="dxa"/>
+            <w:left w:w="108" w:type="dxa"/>
+            <w:bottom w:w="0" w:type="dxa"/>
+            <w:right w:w="108" w:type="dxa"/>
+          </w:tblCellMar>
+        </w:tblPrEx>
         <w:trPr>
           <w:jc w:val="center"/>
         </w:trPr>
@@ -1459,12 +1494,13 @@
       </w:pPr>
       <w:r>
         <w:rPr>
-          <w:rFonts w:ascii="Georgia" w:hAnsi="Georgia" w:cs="Georgia"/>
+          <w:rFonts w:hint="default" w:ascii="Georgia" w:hAnsi="Georgia" w:cs="Georgia"/>
           <w:b/>
           <w:sz w:val="28"/>
           <w:szCs w:val="28"/>
-        </w:rPr>
-        <w:t>Επιτελική Σύνοψη</w:t>
+          <w:lang w:val="el-GR"/>
+        </w:rPr>
+        <w:t>Περίληψη</w:t>
       </w:r>
     </w:p>
     <w:p>
@@ -1824,7 +1860,7 @@
         <w:br w:type="page"/>
       </w:r>
       <w:bookmarkStart w:id="1" w:name="_Toc19196"/>
-      <w:bookmarkStart w:id="2" w:name="_Toc10580"/>
+      <w:bookmarkStart w:id="2" w:name="_Toc27200"/>
       <w:r>
         <w:rPr>
           <w:rFonts w:cs="Calibri"/>
@@ -1854,42 +1890,6 @@
       <w:r>
         <w:fldChar w:fldCharType="separate"/>
       </w:r>
-      <w:r>
-        <w:fldChar w:fldCharType="begin"/>
-      </w:r>
-      <w:r>
-        <w:instrText xml:space="preserve"> HYPERLINK \l _Toc10580 </w:instrText>
-      </w:r>
-      <w:r>
-        <w:fldChar w:fldCharType="separate"/>
-      </w:r>
-      <w:r>
-        <w:rPr>
-          <w:rFonts w:cs="Calibri"/>
-        </w:rPr>
-        <w:t>ΠΙΝΑΚΑΣ ΠΕΡΙΕΧΟΜΕΝΩΝ</w:t>
-      </w:r>
-      <w:r>
-        <w:tab/>
-      </w:r>
-      <w:r>
-        <w:fldChar w:fldCharType="begin"/>
-      </w:r>
-      <w:r>
-        <w:instrText xml:space="preserve"> PAGEREF _Toc10580 \h </w:instrText>
-      </w:r>
-      <w:r>
-        <w:fldChar w:fldCharType="separate"/>
-      </w:r>
-      <w:r>
-        <w:t>IV</w:t>
-      </w:r>
-      <w:r>
-        <w:fldChar w:fldCharType="end"/>
-      </w:r>
-      <w:r>
-        <w:fldChar w:fldCharType="end"/>
-      </w:r>
     </w:p>
     <w:p>
       <w:pPr>
@@ -1902,7 +1902,7 @@
         <w:fldChar w:fldCharType="begin"/>
       </w:r>
       <w:r>
-        <w:instrText xml:space="preserve"> HYPERLINK \l _Toc31505 </w:instrText>
+        <w:instrText xml:space="preserve"> HYPERLINK \l _Toc4610 </w:instrText>
       </w:r>
       <w:r>
         <w:fldChar w:fldCharType="separate"/>
@@ -1924,7 +1924,7 @@
         <w:fldChar w:fldCharType="begin"/>
       </w:r>
       <w:r>
-        <w:instrText xml:space="preserve"> PAGEREF _Toc31505 \h </w:instrText>
+        <w:instrText xml:space="preserve"> PAGEREF _Toc4610 \h </w:instrText>
       </w:r>
       <w:r>
         <w:fldChar w:fldCharType="separate"/>
@@ -1950,7 +1950,7 @@
         <w:fldChar w:fldCharType="begin"/>
       </w:r>
       <w:r>
-        <w:instrText xml:space="preserve"> HYPERLINK \l _Toc4720 </w:instrText>
+        <w:instrText xml:space="preserve"> HYPERLINK \l _Toc20328 </w:instrText>
       </w:r>
       <w:r>
         <w:fldChar w:fldCharType="separate"/>
@@ -1972,7 +1972,7 @@
         <w:fldChar w:fldCharType="begin"/>
       </w:r>
       <w:r>
-        <w:instrText xml:space="preserve"> PAGEREF _Toc4720 \h </w:instrText>
+        <w:instrText xml:space="preserve"> PAGEREF _Toc20328 \h </w:instrText>
       </w:r>
       <w:r>
         <w:fldChar w:fldCharType="separate"/>
@@ -1998,7 +1998,7 @@
         <w:fldChar w:fldCharType="begin"/>
       </w:r>
       <w:r>
-        <w:instrText xml:space="preserve"> HYPERLINK \l _Toc27069 </w:instrText>
+        <w:instrText xml:space="preserve"> HYPERLINK \l _Toc16548 </w:instrText>
       </w:r>
       <w:r>
         <w:fldChar w:fldCharType="separate"/>
@@ -2020,7 +2020,7 @@
         <w:fldChar w:fldCharType="begin"/>
       </w:r>
       <w:r>
-        <w:instrText xml:space="preserve"> PAGEREF _Toc27069 \h </w:instrText>
+        <w:instrText xml:space="preserve"> PAGEREF _Toc16548 \h </w:instrText>
       </w:r>
       <w:r>
         <w:fldChar w:fldCharType="separate"/>
@@ -2046,7 +2046,7 @@
         <w:fldChar w:fldCharType="begin"/>
       </w:r>
       <w:r>
-        <w:instrText xml:space="preserve"> HYPERLINK \l _Toc518 </w:instrText>
+        <w:instrText xml:space="preserve"> HYPERLINK \l _Toc23125 </w:instrText>
       </w:r>
       <w:r>
         <w:fldChar w:fldCharType="separate"/>
@@ -2068,7 +2068,7 @@
         <w:fldChar w:fldCharType="begin"/>
       </w:r>
       <w:r>
-        <w:instrText xml:space="preserve"> PAGEREF _Toc518 \h </w:instrText>
+        <w:instrText xml:space="preserve"> PAGEREF _Toc23125 \h </w:instrText>
       </w:r>
       <w:r>
         <w:fldChar w:fldCharType="separate"/>
@@ -2096,7 +2096,7 @@
         <w:fldChar w:fldCharType="begin"/>
       </w:r>
       <w:r>
-        <w:instrText xml:space="preserve"> HYPERLINK \l _Toc15182 </w:instrText>
+        <w:instrText xml:space="preserve"> HYPERLINK \l _Toc18438 </w:instrText>
       </w:r>
       <w:r>
         <w:fldChar w:fldCharType="separate"/>
@@ -2144,7 +2144,7 @@
         <w:fldChar w:fldCharType="begin"/>
       </w:r>
       <w:r>
-        <w:instrText xml:space="preserve"> PAGEREF _Toc15182 \h </w:instrText>
+        <w:instrText xml:space="preserve"> PAGEREF _Toc18438 \h </w:instrText>
       </w:r>
       <w:r>
         <w:fldChar w:fldCharType="separate"/>
@@ -2172,7 +2172,7 @@
         <w:fldChar w:fldCharType="begin"/>
       </w:r>
       <w:r>
-        <w:instrText xml:space="preserve"> HYPERLINK \l _Toc13055 </w:instrText>
+        <w:instrText xml:space="preserve"> HYPERLINK \l _Toc1494 </w:instrText>
       </w:r>
       <w:r>
         <w:fldChar w:fldCharType="separate"/>
@@ -2212,7 +2212,7 @@
         <w:fldChar w:fldCharType="begin"/>
       </w:r>
       <w:r>
-        <w:instrText xml:space="preserve"> PAGEREF _Toc13055 \h </w:instrText>
+        <w:instrText xml:space="preserve"> PAGEREF _Toc1494 \h </w:instrText>
       </w:r>
       <w:r>
         <w:fldChar w:fldCharType="separate"/>
@@ -2238,7 +2238,7 @@
         <w:fldChar w:fldCharType="begin"/>
       </w:r>
       <w:r>
-        <w:instrText xml:space="preserve"> HYPERLINK \l _Toc9086 </w:instrText>
+        <w:instrText xml:space="preserve"> HYPERLINK \l _Toc21035 </w:instrText>
       </w:r>
       <w:r>
         <w:fldChar w:fldCharType="separate"/>
@@ -2270,7 +2270,7 @@
         <w:fldChar w:fldCharType="begin"/>
       </w:r>
       <w:r>
-        <w:instrText xml:space="preserve"> PAGEREF _Toc9086 \h </w:instrText>
+        <w:instrText xml:space="preserve"> PAGEREF _Toc21035 \h </w:instrText>
       </w:r>
       <w:r>
         <w:fldChar w:fldCharType="separate"/>
@@ -2298,7 +2298,7 @@
         <w:fldChar w:fldCharType="begin"/>
       </w:r>
       <w:r>
-        <w:instrText xml:space="preserve"> HYPERLINK \l _Toc17601 </w:instrText>
+        <w:instrText xml:space="preserve"> HYPERLINK \l _Toc19600 </w:instrText>
       </w:r>
       <w:r>
         <w:fldChar w:fldCharType="separate"/>
@@ -2356,7 +2356,7 @@
         <w:fldChar w:fldCharType="begin"/>
       </w:r>
       <w:r>
-        <w:instrText xml:space="preserve"> PAGEREF _Toc17601 \h </w:instrText>
+        <w:instrText xml:space="preserve"> PAGEREF _Toc19600 \h </w:instrText>
       </w:r>
       <w:r>
         <w:fldChar w:fldCharType="separate"/>
@@ -2384,7 +2384,7 @@
         <w:fldChar w:fldCharType="begin"/>
       </w:r>
       <w:r>
-        <w:instrText xml:space="preserve"> HYPERLINK \l _Toc23653 </w:instrText>
+        <w:instrText xml:space="preserve"> HYPERLINK \l _Toc11561 </w:instrText>
       </w:r>
       <w:r>
         <w:fldChar w:fldCharType="separate"/>
@@ -2442,7 +2442,7 @@
         <w:fldChar w:fldCharType="begin"/>
       </w:r>
       <w:r>
-        <w:instrText xml:space="preserve"> PAGEREF _Toc23653 \h </w:instrText>
+        <w:instrText xml:space="preserve"> PAGEREF _Toc11561 \h </w:instrText>
       </w:r>
       <w:r>
         <w:fldChar w:fldCharType="separate"/>
@@ -2470,7 +2470,7 @@
         <w:fldChar w:fldCharType="begin"/>
       </w:r>
       <w:r>
-        <w:instrText xml:space="preserve"> HYPERLINK \l _Toc26658 </w:instrText>
+        <w:instrText xml:space="preserve"> HYPERLINK \l _Toc4662 </w:instrText>
       </w:r>
       <w:r>
         <w:fldChar w:fldCharType="separate"/>
@@ -2511,7 +2511,7 @@
         <w:fldChar w:fldCharType="begin"/>
       </w:r>
       <w:r>
-        <w:instrText xml:space="preserve"> PAGEREF _Toc26658 \h </w:instrText>
+        <w:instrText xml:space="preserve"> PAGEREF _Toc4662 \h </w:instrText>
       </w:r>
       <w:r>
         <w:fldChar w:fldCharType="separate"/>
@@ -2539,7 +2539,7 @@
         <w:fldChar w:fldCharType="begin"/>
       </w:r>
       <w:r>
-        <w:instrText xml:space="preserve"> HYPERLINK \l _Toc15901 </w:instrText>
+        <w:instrText xml:space="preserve"> HYPERLINK \l _Toc11253 </w:instrText>
       </w:r>
       <w:r>
         <w:fldChar w:fldCharType="separate"/>
@@ -2584,7 +2584,7 @@
         <w:fldChar w:fldCharType="begin"/>
       </w:r>
       <w:r>
-        <w:instrText xml:space="preserve"> PAGEREF _Toc15901 \h </w:instrText>
+        <w:instrText xml:space="preserve"> PAGEREF _Toc11253 \h </w:instrText>
       </w:r>
       <w:r>
         <w:fldChar w:fldCharType="separate"/>
@@ -2610,7 +2610,7 @@
         <w:fldChar w:fldCharType="begin"/>
       </w:r>
       <w:r>
-        <w:instrText xml:space="preserve"> HYPERLINK \l _Toc15627 </w:instrText>
+        <w:instrText xml:space="preserve"> HYPERLINK \l _Toc11188 </w:instrText>
       </w:r>
       <w:r>
         <w:fldChar w:fldCharType="separate"/>
@@ -2632,7 +2632,7 @@
         <w:fldChar w:fldCharType="begin"/>
       </w:r>
       <w:r>
-        <w:instrText xml:space="preserve"> PAGEREF _Toc15627 \h </w:instrText>
+        <w:instrText xml:space="preserve"> PAGEREF _Toc11188 \h </w:instrText>
       </w:r>
       <w:r>
         <w:fldChar w:fldCharType="separate"/>
@@ -2658,7 +2658,7 @@
         <w:fldChar w:fldCharType="begin"/>
       </w:r>
       <w:r>
-        <w:instrText xml:space="preserve"> HYPERLINK \l _Toc14420 </w:instrText>
+        <w:instrText xml:space="preserve"> HYPERLINK \l _Toc3697 </w:instrText>
       </w:r>
       <w:r>
         <w:fldChar w:fldCharType="separate"/>
@@ -2680,7 +2680,7 @@
         <w:fldChar w:fldCharType="begin"/>
       </w:r>
       <w:r>
-        <w:instrText xml:space="preserve"> PAGEREF _Toc14420 \h </w:instrText>
+        <w:instrText xml:space="preserve"> PAGEREF _Toc3697 \h </w:instrText>
       </w:r>
       <w:r>
         <w:fldChar w:fldCharType="separate"/>
@@ -2706,7 +2706,7 @@
         <w:fldChar w:fldCharType="begin"/>
       </w:r>
       <w:r>
-        <w:instrText xml:space="preserve"> HYPERLINK \l _Toc11823 </w:instrText>
+        <w:instrText xml:space="preserve"> HYPERLINK \l _Toc9603 </w:instrText>
       </w:r>
       <w:r>
         <w:fldChar w:fldCharType="separate"/>
@@ -2728,7 +2728,7 @@
         <w:fldChar w:fldCharType="begin"/>
       </w:r>
       <w:r>
-        <w:instrText xml:space="preserve"> PAGEREF _Toc11823 \h </w:instrText>
+        <w:instrText xml:space="preserve"> PAGEREF _Toc9603 \h </w:instrText>
       </w:r>
       <w:r>
         <w:fldChar w:fldCharType="separate"/>
@@ -2754,7 +2754,7 @@
         <w:fldChar w:fldCharType="begin"/>
       </w:r>
       <w:r>
-        <w:instrText xml:space="preserve"> HYPERLINK \l _Toc26026 </w:instrText>
+        <w:instrText xml:space="preserve"> HYPERLINK \l _Toc13025 </w:instrText>
       </w:r>
       <w:r>
         <w:fldChar w:fldCharType="separate"/>
@@ -2782,7 +2782,7 @@
         <w:fldChar w:fldCharType="begin"/>
       </w:r>
       <w:r>
-        <w:instrText xml:space="preserve"> PAGEREF _Toc26026 \h </w:instrText>
+        <w:instrText xml:space="preserve"> PAGEREF _Toc13025 \h </w:instrText>
       </w:r>
       <w:r>
         <w:fldChar w:fldCharType="separate"/>
@@ -2808,7 +2808,7 @@
         <w:fldChar w:fldCharType="begin"/>
       </w:r>
       <w:r>
-        <w:instrText xml:space="preserve"> HYPERLINK \l _Toc17281 </w:instrText>
+        <w:instrText xml:space="preserve"> HYPERLINK \l _Toc8634 </w:instrText>
       </w:r>
       <w:r>
         <w:fldChar w:fldCharType="separate"/>
@@ -2842,7 +2842,7 @@
         <w:fldChar w:fldCharType="begin"/>
       </w:r>
       <w:r>
-        <w:instrText xml:space="preserve"> PAGEREF _Toc17281 \h </w:instrText>
+        <w:instrText xml:space="preserve"> PAGEREF _Toc8634 \h </w:instrText>
       </w:r>
       <w:r>
         <w:fldChar w:fldCharType="separate"/>
@@ -2868,7 +2868,7 @@
         <w:fldChar w:fldCharType="begin"/>
       </w:r>
       <w:r>
-        <w:instrText xml:space="preserve"> HYPERLINK \l _Toc28371 </w:instrText>
+        <w:instrText xml:space="preserve"> HYPERLINK \l _Toc9282 </w:instrText>
       </w:r>
       <w:r>
         <w:fldChar w:fldCharType="separate"/>
@@ -2914,7 +2914,7 @@
         <w:fldChar w:fldCharType="begin"/>
       </w:r>
       <w:r>
-        <w:instrText xml:space="preserve"> PAGEREF _Toc28371 \h </w:instrText>
+        <w:instrText xml:space="preserve"> PAGEREF _Toc9282 \h </w:instrText>
       </w:r>
       <w:r>
         <w:fldChar w:fldCharType="separate"/>
@@ -2940,7 +2940,7 @@
         <w:fldChar w:fldCharType="begin"/>
       </w:r>
       <w:r>
-        <w:instrText xml:space="preserve"> HYPERLINK \l _Toc26957 </w:instrText>
+        <w:instrText xml:space="preserve"> HYPERLINK \l _Toc13217 </w:instrText>
       </w:r>
       <w:r>
         <w:fldChar w:fldCharType="separate"/>
@@ -2967,7 +2967,7 @@
         <w:fldChar w:fldCharType="begin"/>
       </w:r>
       <w:r>
-        <w:instrText xml:space="preserve"> PAGEREF _Toc26957 \h </w:instrText>
+        <w:instrText xml:space="preserve"> PAGEREF _Toc13217 \h </w:instrText>
       </w:r>
       <w:r>
         <w:fldChar w:fldCharType="separate"/>
@@ -2993,7 +2993,7 @@
         <w:fldChar w:fldCharType="begin"/>
       </w:r>
       <w:r>
-        <w:instrText xml:space="preserve"> HYPERLINK \l _Toc25540 </w:instrText>
+        <w:instrText xml:space="preserve"> HYPERLINK \l _Toc29713 </w:instrText>
       </w:r>
       <w:r>
         <w:fldChar w:fldCharType="separate"/>
@@ -3034,7 +3034,7 @@
         <w:fldChar w:fldCharType="begin"/>
       </w:r>
       <w:r>
-        <w:instrText xml:space="preserve"> PAGEREF _Toc25540 \h </w:instrText>
+        <w:instrText xml:space="preserve"> PAGEREF _Toc29713 \h </w:instrText>
       </w:r>
       <w:r>
         <w:fldChar w:fldCharType="separate"/>
@@ -3060,7 +3060,7 @@
         <w:fldChar w:fldCharType="begin"/>
       </w:r>
       <w:r>
-        <w:instrText xml:space="preserve"> HYPERLINK \l _Toc22812 </w:instrText>
+        <w:instrText xml:space="preserve"> HYPERLINK \l _Toc3271 </w:instrText>
       </w:r>
       <w:r>
         <w:fldChar w:fldCharType="separate"/>
@@ -3086,7 +3086,7 @@
         <w:fldChar w:fldCharType="begin"/>
       </w:r>
       <w:r>
-        <w:instrText xml:space="preserve"> PAGEREF _Toc22812 \h </w:instrText>
+        <w:instrText xml:space="preserve"> PAGEREF _Toc3271 \h </w:instrText>
       </w:r>
       <w:r>
         <w:fldChar w:fldCharType="separate"/>
@@ -3112,7 +3112,7 @@
         <w:fldChar w:fldCharType="begin"/>
       </w:r>
       <w:r>
-        <w:instrText xml:space="preserve"> HYPERLINK \l _Toc9096 </w:instrText>
+        <w:instrText xml:space="preserve"> HYPERLINK \l _Toc897 </w:instrText>
       </w:r>
       <w:r>
         <w:fldChar w:fldCharType="separate"/>
@@ -3138,7 +3138,7 @@
         <w:fldChar w:fldCharType="begin"/>
       </w:r>
       <w:r>
-        <w:instrText xml:space="preserve"> PAGEREF _Toc9096 \h </w:instrText>
+        <w:instrText xml:space="preserve"> PAGEREF _Toc897 \h </w:instrText>
       </w:r>
       <w:r>
         <w:fldChar w:fldCharType="separate"/>
@@ -3166,7 +3166,7 @@
         <w:fldChar w:fldCharType="begin"/>
       </w:r>
       <w:r>
-        <w:instrText xml:space="preserve"> HYPERLINK \l _Toc31446 </w:instrText>
+        <w:instrText xml:space="preserve"> HYPERLINK \l _Toc12273 </w:instrText>
       </w:r>
       <w:r>
         <w:fldChar w:fldCharType="separate"/>
@@ -3194,7 +3194,7 @@
         <w:fldChar w:fldCharType="begin"/>
       </w:r>
       <w:r>
-        <w:instrText xml:space="preserve"> PAGEREF _Toc31446 \h </w:instrText>
+        <w:instrText xml:space="preserve"> PAGEREF _Toc12273 \h </w:instrText>
       </w:r>
       <w:r>
         <w:fldChar w:fldCharType="separate"/>
@@ -3222,7 +3222,7 @@
         <w:fldChar w:fldCharType="begin"/>
       </w:r>
       <w:r>
-        <w:instrText xml:space="preserve"> HYPERLINK \l _Toc28519 </w:instrText>
+        <w:instrText xml:space="preserve"> HYPERLINK \l _Toc16182 </w:instrText>
       </w:r>
       <w:r>
         <w:fldChar w:fldCharType="separate"/>
@@ -3244,7 +3244,7 @@
         <w:fldChar w:fldCharType="begin"/>
       </w:r>
       <w:r>
-        <w:instrText xml:space="preserve"> PAGEREF _Toc28519 \h </w:instrText>
+        <w:instrText xml:space="preserve"> PAGEREF _Toc16182 \h </w:instrText>
       </w:r>
       <w:r>
         <w:fldChar w:fldCharType="separate"/>
@@ -3270,7 +3270,7 @@
         <w:fldChar w:fldCharType="begin"/>
       </w:r>
       <w:r>
-        <w:instrText xml:space="preserve"> HYPERLINK \l _Toc1972 </w:instrText>
+        <w:instrText xml:space="preserve"> HYPERLINK \l _Toc16476 </w:instrText>
       </w:r>
       <w:r>
         <w:fldChar w:fldCharType="separate"/>
@@ -3297,7 +3297,7 @@
         <w:fldChar w:fldCharType="begin"/>
       </w:r>
       <w:r>
-        <w:instrText xml:space="preserve"> PAGEREF _Toc1972 \h </w:instrText>
+        <w:instrText xml:space="preserve"> PAGEREF _Toc16476 \h </w:instrText>
       </w:r>
       <w:r>
         <w:fldChar w:fldCharType="separate"/>
@@ -3323,7 +3323,7 @@
         <w:fldChar w:fldCharType="begin"/>
       </w:r>
       <w:r>
-        <w:instrText xml:space="preserve"> HYPERLINK \l _Toc27774 </w:instrText>
+        <w:instrText xml:space="preserve"> HYPERLINK \l _Toc10746 </w:instrText>
       </w:r>
       <w:r>
         <w:fldChar w:fldCharType="separate"/>
@@ -3364,7 +3364,7 @@
         <w:fldChar w:fldCharType="begin"/>
       </w:r>
       <w:r>
-        <w:instrText xml:space="preserve"> PAGEREF _Toc27774 \h </w:instrText>
+        <w:instrText xml:space="preserve"> PAGEREF _Toc10746 \h </w:instrText>
       </w:r>
       <w:r>
         <w:fldChar w:fldCharType="separate"/>
@@ -3392,7 +3392,7 @@
         <w:fldChar w:fldCharType="begin"/>
       </w:r>
       <w:r>
-        <w:instrText xml:space="preserve"> HYPERLINK \l _Toc17920 </w:instrText>
+        <w:instrText xml:space="preserve"> HYPERLINK \l _Toc30755 </w:instrText>
       </w:r>
       <w:r>
         <w:fldChar w:fldCharType="separate"/>
@@ -3418,7 +3418,7 @@
         <w:fldChar w:fldCharType="begin"/>
       </w:r>
       <w:r>
-        <w:instrText xml:space="preserve"> PAGEREF _Toc17920 \h </w:instrText>
+        <w:instrText xml:space="preserve"> PAGEREF _Toc30755 \h </w:instrText>
       </w:r>
       <w:r>
         <w:fldChar w:fldCharType="separate"/>
@@ -3446,7 +3446,7 @@
         <w:fldChar w:fldCharType="begin"/>
       </w:r>
       <w:r>
-        <w:instrText xml:space="preserve"> HYPERLINK \l _Toc12038 </w:instrText>
+        <w:instrText xml:space="preserve"> HYPERLINK \l _Toc13838 </w:instrText>
       </w:r>
       <w:r>
         <w:fldChar w:fldCharType="separate"/>
@@ -3478,7 +3478,7 @@
         <w:fldChar w:fldCharType="begin"/>
       </w:r>
       <w:r>
-        <w:instrText xml:space="preserve"> PAGEREF _Toc12038 \h </w:instrText>
+        <w:instrText xml:space="preserve"> PAGEREF _Toc13838 \h </w:instrText>
       </w:r>
       <w:r>
         <w:fldChar w:fldCharType="separate"/>
@@ -3506,7 +3506,7 @@
         <w:fldChar w:fldCharType="begin"/>
       </w:r>
       <w:r>
-        <w:instrText xml:space="preserve"> HYPERLINK \l _Toc11202 </w:instrText>
+        <w:instrText xml:space="preserve"> HYPERLINK \l _Toc26316 </w:instrText>
       </w:r>
       <w:r>
         <w:fldChar w:fldCharType="separate"/>
@@ -3539,7 +3539,7 @@
         <w:fldChar w:fldCharType="begin"/>
       </w:r>
       <w:r>
-        <w:instrText xml:space="preserve"> PAGEREF _Toc11202 \h </w:instrText>
+        <w:instrText xml:space="preserve"> PAGEREF _Toc26316 \h </w:instrText>
       </w:r>
       <w:r>
         <w:fldChar w:fldCharType="separate"/>
@@ -3567,7 +3567,7 @@
         <w:fldChar w:fldCharType="begin"/>
       </w:r>
       <w:r>
-        <w:instrText xml:space="preserve"> HYPERLINK \l _Toc1236 </w:instrText>
+        <w:instrText xml:space="preserve"> HYPERLINK \l _Toc10751 </w:instrText>
       </w:r>
       <w:r>
         <w:fldChar w:fldCharType="separate"/>
@@ -3592,7 +3592,7 @@
         <w:fldChar w:fldCharType="begin"/>
       </w:r>
       <w:r>
-        <w:instrText xml:space="preserve"> PAGEREF _Toc1236 \h </w:instrText>
+        <w:instrText xml:space="preserve"> PAGEREF _Toc10751 \h </w:instrText>
       </w:r>
       <w:r>
         <w:fldChar w:fldCharType="separate"/>
@@ -3620,7 +3620,7 @@
         <w:fldChar w:fldCharType="begin"/>
       </w:r>
       <w:r>
-        <w:instrText xml:space="preserve"> HYPERLINK \l _Toc26557 </w:instrText>
+        <w:instrText xml:space="preserve"> HYPERLINK \l _Toc24907 </w:instrText>
       </w:r>
       <w:r>
         <w:fldChar w:fldCharType="separate"/>
@@ -3652,7 +3652,7 @@
         <w:fldChar w:fldCharType="begin"/>
       </w:r>
       <w:r>
-        <w:instrText xml:space="preserve"> PAGEREF _Toc26557 \h </w:instrText>
+        <w:instrText xml:space="preserve"> PAGEREF _Toc24907 \h </w:instrText>
       </w:r>
       <w:r>
         <w:fldChar w:fldCharType="separate"/>
@@ -3680,7 +3680,7 @@
         <w:fldChar w:fldCharType="begin"/>
       </w:r>
       <w:r>
-        <w:instrText xml:space="preserve"> HYPERLINK \l _Toc8410 </w:instrText>
+        <w:instrText xml:space="preserve"> HYPERLINK \l _Toc29995 </w:instrText>
       </w:r>
       <w:r>
         <w:fldChar w:fldCharType="separate"/>
@@ -3706,7 +3706,7 @@
         <w:fldChar w:fldCharType="begin"/>
       </w:r>
       <w:r>
-        <w:instrText xml:space="preserve"> PAGEREF _Toc8410 \h </w:instrText>
+        <w:instrText xml:space="preserve"> PAGEREF _Toc29995 \h </w:instrText>
       </w:r>
       <w:r>
         <w:fldChar w:fldCharType="separate"/>
@@ -3734,7 +3734,7 @@
         <w:fldChar w:fldCharType="begin"/>
       </w:r>
       <w:r>
-        <w:instrText xml:space="preserve"> HYPERLINK \l _Toc2922 </w:instrText>
+        <w:instrText xml:space="preserve"> HYPERLINK \l _Toc5876 </w:instrText>
       </w:r>
       <w:r>
         <w:fldChar w:fldCharType="separate"/>
@@ -3766,7 +3766,7 @@
         <w:fldChar w:fldCharType="begin"/>
       </w:r>
       <w:r>
-        <w:instrText xml:space="preserve"> PAGEREF _Toc2922 \h </w:instrText>
+        <w:instrText xml:space="preserve"> PAGEREF _Toc5876 \h </w:instrText>
       </w:r>
       <w:r>
         <w:fldChar w:fldCharType="separate"/>
@@ -3794,7 +3794,7 @@
         <w:fldChar w:fldCharType="begin"/>
       </w:r>
       <w:r>
-        <w:instrText xml:space="preserve"> HYPERLINK \l _Toc6066 </w:instrText>
+        <w:instrText xml:space="preserve"> HYPERLINK \l _Toc14674 </w:instrText>
       </w:r>
       <w:r>
         <w:fldChar w:fldCharType="separate"/>
@@ -3832,7 +3832,7 @@
         <w:fldChar w:fldCharType="begin"/>
       </w:r>
       <w:r>
-        <w:instrText xml:space="preserve"> PAGEREF _Toc6066 \h </w:instrText>
+        <w:instrText xml:space="preserve"> PAGEREF _Toc14674 \h </w:instrText>
       </w:r>
       <w:r>
         <w:fldChar w:fldCharType="separate"/>
@@ -3858,7 +3858,7 @@
         <w:fldChar w:fldCharType="begin"/>
       </w:r>
       <w:r>
-        <w:instrText xml:space="preserve"> HYPERLINK \l _Toc9695 </w:instrText>
+        <w:instrText xml:space="preserve"> HYPERLINK \l _Toc6967 </w:instrText>
       </w:r>
       <w:r>
         <w:fldChar w:fldCharType="separate"/>
@@ -3897,7 +3897,7 @@
         <w:fldChar w:fldCharType="begin"/>
       </w:r>
       <w:r>
-        <w:instrText xml:space="preserve"> PAGEREF _Toc9695 \h </w:instrText>
+        <w:instrText xml:space="preserve"> PAGEREF _Toc6967 \h </w:instrText>
       </w:r>
       <w:r>
         <w:fldChar w:fldCharType="separate"/>
@@ -3925,7 +3925,7 @@
         <w:fldChar w:fldCharType="begin"/>
       </w:r>
       <w:r>
-        <w:instrText xml:space="preserve"> HYPERLINK \l _Toc23929 </w:instrText>
+        <w:instrText xml:space="preserve"> HYPERLINK \l _Toc14837 </w:instrText>
       </w:r>
       <w:r>
         <w:fldChar w:fldCharType="separate"/>
@@ -3952,7 +3952,7 @@
         <w:fldChar w:fldCharType="begin"/>
       </w:r>
       <w:r>
-        <w:instrText xml:space="preserve"> PAGEREF _Toc23929 \h </w:instrText>
+        <w:instrText xml:space="preserve"> PAGEREF _Toc14837 \h </w:instrText>
       </w:r>
       <w:r>
         <w:fldChar w:fldCharType="separate"/>
@@ -3980,7 +3980,7 @@
         <w:fldChar w:fldCharType="begin"/>
       </w:r>
       <w:r>
-        <w:instrText xml:space="preserve"> HYPERLINK \l _Toc24249 </w:instrText>
+        <w:instrText xml:space="preserve"> HYPERLINK \l _Toc29222 </w:instrText>
       </w:r>
       <w:r>
         <w:fldChar w:fldCharType="separate"/>
@@ -4007,7 +4007,7 @@
         <w:fldChar w:fldCharType="begin"/>
       </w:r>
       <w:r>
-        <w:instrText xml:space="preserve"> PAGEREF _Toc24249 \h </w:instrText>
+        <w:instrText xml:space="preserve"> PAGEREF _Toc29222 \h </w:instrText>
       </w:r>
       <w:r>
         <w:fldChar w:fldCharType="separate"/>
@@ -4035,7 +4035,7 @@
         <w:fldChar w:fldCharType="begin"/>
       </w:r>
       <w:r>
-        <w:instrText xml:space="preserve"> HYPERLINK \l _Toc14209 </w:instrText>
+        <w:instrText xml:space="preserve"> HYPERLINK \l _Toc10054 </w:instrText>
       </w:r>
       <w:r>
         <w:fldChar w:fldCharType="separate"/>
@@ -4062,7 +4062,7 @@
         <w:fldChar w:fldCharType="begin"/>
       </w:r>
       <w:r>
-        <w:instrText xml:space="preserve"> PAGEREF _Toc14209 \h </w:instrText>
+        <w:instrText xml:space="preserve"> PAGEREF _Toc10054 \h </w:instrText>
       </w:r>
       <w:r>
         <w:fldChar w:fldCharType="separate"/>
@@ -4090,7 +4090,7 @@
         <w:fldChar w:fldCharType="begin"/>
       </w:r>
       <w:r>
-        <w:instrText xml:space="preserve"> HYPERLINK \l _Toc22912 </w:instrText>
+        <w:instrText xml:space="preserve"> HYPERLINK \l _Toc24064 </w:instrText>
       </w:r>
       <w:r>
         <w:fldChar w:fldCharType="separate"/>
@@ -4124,7 +4124,7 @@
         <w:fldChar w:fldCharType="begin"/>
       </w:r>
       <w:r>
-        <w:instrText xml:space="preserve"> PAGEREF _Toc22912 \h </w:instrText>
+        <w:instrText xml:space="preserve"> PAGEREF _Toc24064 \h </w:instrText>
       </w:r>
       <w:r>
         <w:fldChar w:fldCharType="separate"/>
@@ -4152,7 +4152,7 @@
         <w:fldChar w:fldCharType="begin"/>
       </w:r>
       <w:r>
-        <w:instrText xml:space="preserve"> HYPERLINK \l _Toc26794 </w:instrText>
+        <w:instrText xml:space="preserve"> HYPERLINK \l _Toc10738 </w:instrText>
       </w:r>
       <w:r>
         <w:fldChar w:fldCharType="separate"/>
@@ -4179,7 +4179,7 @@
         <w:fldChar w:fldCharType="begin"/>
       </w:r>
       <w:r>
-        <w:instrText xml:space="preserve"> PAGEREF _Toc26794 \h </w:instrText>
+        <w:instrText xml:space="preserve"> PAGEREF _Toc10738 \h </w:instrText>
       </w:r>
       <w:r>
         <w:fldChar w:fldCharType="separate"/>
@@ -4207,7 +4207,7 @@
         <w:fldChar w:fldCharType="begin"/>
       </w:r>
       <w:r>
-        <w:instrText xml:space="preserve"> HYPERLINK \l _Toc11563 </w:instrText>
+        <w:instrText xml:space="preserve"> HYPERLINK \l _Toc24166 </w:instrText>
       </w:r>
       <w:r>
         <w:fldChar w:fldCharType="separate"/>
@@ -4262,7 +4262,7 @@
         <w:fldChar w:fldCharType="begin"/>
       </w:r>
       <w:r>
-        <w:instrText xml:space="preserve"> PAGEREF _Toc11563 \h </w:instrText>
+        <w:instrText xml:space="preserve"> PAGEREF _Toc24166 \h </w:instrText>
       </w:r>
       <w:r>
         <w:fldChar w:fldCharType="separate"/>
@@ -4288,7 +4288,7 @@
         <w:fldChar w:fldCharType="begin"/>
       </w:r>
       <w:r>
-        <w:instrText xml:space="preserve"> HYPERLINK \l _Toc21852 </w:instrText>
+        <w:instrText xml:space="preserve"> HYPERLINK \l _Toc32288 </w:instrText>
       </w:r>
       <w:r>
         <w:fldChar w:fldCharType="separate"/>
@@ -4310,7 +4310,7 @@
         <w:fldChar w:fldCharType="begin"/>
       </w:r>
       <w:r>
-        <w:instrText xml:space="preserve"> PAGEREF _Toc21852 \h </w:instrText>
+        <w:instrText xml:space="preserve"> PAGEREF _Toc32288 \h </w:instrText>
       </w:r>
       <w:r>
         <w:fldChar w:fldCharType="separate"/>
@@ -4336,7 +4336,7 @@
         <w:fldChar w:fldCharType="begin"/>
       </w:r>
       <w:r>
-        <w:instrText xml:space="preserve"> HYPERLINK \l _Toc22689 </w:instrText>
+        <w:instrText xml:space="preserve"> HYPERLINK \l _Toc5600 </w:instrText>
       </w:r>
       <w:r>
         <w:fldChar w:fldCharType="separate"/>
@@ -4371,7 +4371,7 @@
         <w:fldChar w:fldCharType="begin"/>
       </w:r>
       <w:r>
-        <w:instrText xml:space="preserve"> PAGEREF _Toc22689 \h </w:instrText>
+        <w:instrText xml:space="preserve"> PAGEREF _Toc5600 \h </w:instrText>
       </w:r>
       <w:r>
         <w:fldChar w:fldCharType="separate"/>
@@ -4397,7 +4397,7 @@
         <w:fldChar w:fldCharType="begin"/>
       </w:r>
       <w:r>
-        <w:instrText xml:space="preserve"> HYPERLINK \l _Toc1144 </w:instrText>
+        <w:instrText xml:space="preserve"> HYPERLINK \l _Toc8005 </w:instrText>
       </w:r>
       <w:r>
         <w:fldChar w:fldCharType="separate"/>
@@ -4423,7 +4423,7 @@
         <w:fldChar w:fldCharType="begin"/>
       </w:r>
       <w:r>
-        <w:instrText xml:space="preserve"> PAGEREF _Toc1144 \h </w:instrText>
+        <w:instrText xml:space="preserve"> PAGEREF _Toc8005 \h </w:instrText>
       </w:r>
       <w:r>
         <w:fldChar w:fldCharType="separate"/>
@@ -4449,7 +4449,7 @@
         <w:fldChar w:fldCharType="begin"/>
       </w:r>
       <w:r>
-        <w:instrText xml:space="preserve"> HYPERLINK \l _Toc9328 </w:instrText>
+        <w:instrText xml:space="preserve"> HYPERLINK \l _Toc12505 </w:instrText>
       </w:r>
       <w:r>
         <w:fldChar w:fldCharType="separate"/>
@@ -4477,7 +4477,7 @@
         <w:fldChar w:fldCharType="begin"/>
       </w:r>
       <w:r>
-        <w:instrText xml:space="preserve"> PAGEREF _Toc9328 \h </w:instrText>
+        <w:instrText xml:space="preserve"> PAGEREF _Toc12505 \h </w:instrText>
       </w:r>
       <w:r>
         <w:fldChar w:fldCharType="separate"/>
@@ -4503,7 +4503,7 @@
         <w:fldChar w:fldCharType="begin"/>
       </w:r>
       <w:r>
-        <w:instrText xml:space="preserve"> HYPERLINK \l _Toc19649 </w:instrText>
+        <w:instrText xml:space="preserve"> HYPERLINK \l _Toc21443 </w:instrText>
       </w:r>
       <w:r>
         <w:fldChar w:fldCharType="separate"/>
@@ -4532,7 +4532,7 @@
         <w:fldChar w:fldCharType="begin"/>
       </w:r>
       <w:r>
-        <w:instrText xml:space="preserve"> PAGEREF _Toc19649 \h </w:instrText>
+        <w:instrText xml:space="preserve"> PAGEREF _Toc21443 \h </w:instrText>
       </w:r>
       <w:r>
         <w:fldChar w:fldCharType="separate"/>
@@ -4558,7 +4558,7 @@
         <w:fldChar w:fldCharType="begin"/>
       </w:r>
       <w:r>
-        <w:instrText xml:space="preserve"> HYPERLINK \l _Toc8977 </w:instrText>
+        <w:instrText xml:space="preserve"> HYPERLINK \l _Toc323 </w:instrText>
       </w:r>
       <w:r>
         <w:fldChar w:fldCharType="separate"/>
@@ -4584,7 +4584,7 @@
         <w:fldChar w:fldCharType="begin"/>
       </w:r>
       <w:r>
-        <w:instrText xml:space="preserve"> PAGEREF _Toc8977 \h </w:instrText>
+        <w:instrText xml:space="preserve"> PAGEREF _Toc323 \h </w:instrText>
       </w:r>
       <w:r>
         <w:fldChar w:fldCharType="separate"/>
@@ -4610,7 +4610,7 @@
         <w:fldChar w:fldCharType="begin"/>
       </w:r>
       <w:r>
-        <w:instrText xml:space="preserve"> HYPERLINK \l _Toc14981 </w:instrText>
+        <w:instrText xml:space="preserve"> HYPERLINK \l _Toc7797 </w:instrText>
       </w:r>
       <w:r>
         <w:fldChar w:fldCharType="separate"/>
@@ -4636,7 +4636,7 @@
         <w:fldChar w:fldCharType="begin"/>
       </w:r>
       <w:r>
-        <w:instrText xml:space="preserve"> PAGEREF _Toc14981 \h </w:instrText>
+        <w:instrText xml:space="preserve"> PAGEREF _Toc7797 \h </w:instrText>
       </w:r>
       <w:r>
         <w:fldChar w:fldCharType="separate"/>
@@ -4664,7 +4664,7 @@
         <w:fldChar w:fldCharType="begin"/>
       </w:r>
       <w:r>
-        <w:instrText xml:space="preserve"> HYPERLINK \l _Toc19567 </w:instrText>
+        <w:instrText xml:space="preserve"> HYPERLINK \l _Toc23674 </w:instrText>
       </w:r>
       <w:r>
         <w:fldChar w:fldCharType="separate"/>
@@ -4697,7 +4697,7 @@
         <w:fldChar w:fldCharType="begin"/>
       </w:r>
       <w:r>
-        <w:instrText xml:space="preserve"> PAGEREF _Toc19567 \h </w:instrText>
+        <w:instrText xml:space="preserve"> PAGEREF _Toc23674 \h </w:instrText>
       </w:r>
       <w:r>
         <w:fldChar w:fldCharType="separate"/>
@@ -4723,7 +4723,7 @@
         <w:fldChar w:fldCharType="begin"/>
       </w:r>
       <w:r>
-        <w:instrText xml:space="preserve"> HYPERLINK \l _Toc22413 </w:instrText>
+        <w:instrText xml:space="preserve"> HYPERLINK \l _Toc3469 </w:instrText>
       </w:r>
       <w:r>
         <w:fldChar w:fldCharType="separate"/>
@@ -4750,7 +4750,7 @@
         <w:fldChar w:fldCharType="begin"/>
       </w:r>
       <w:r>
-        <w:instrText xml:space="preserve"> PAGEREF _Toc22413 \h </w:instrText>
+        <w:instrText xml:space="preserve"> PAGEREF _Toc3469 \h </w:instrText>
       </w:r>
       <w:r>
         <w:fldChar w:fldCharType="separate"/>
@@ -4776,7 +4776,7 @@
         <w:fldChar w:fldCharType="begin"/>
       </w:r>
       <w:r>
-        <w:instrText xml:space="preserve"> HYPERLINK \l _Toc22161 </w:instrText>
+        <w:instrText xml:space="preserve"> HYPERLINK \l _Toc29985 </w:instrText>
       </w:r>
       <w:r>
         <w:fldChar w:fldCharType="separate"/>
@@ -4817,7 +4817,7 @@
         <w:fldChar w:fldCharType="begin"/>
       </w:r>
       <w:r>
-        <w:instrText xml:space="preserve"> PAGEREF _Toc22161 \h </w:instrText>
+        <w:instrText xml:space="preserve"> PAGEREF _Toc29985 \h </w:instrText>
       </w:r>
       <w:r>
         <w:fldChar w:fldCharType="separate"/>
@@ -4843,7 +4843,7 @@
         <w:fldChar w:fldCharType="begin"/>
       </w:r>
       <w:r>
-        <w:instrText xml:space="preserve"> HYPERLINK \l _Toc4001 </w:instrText>
+        <w:instrText xml:space="preserve"> HYPERLINK \l _Toc22896 </w:instrText>
       </w:r>
       <w:r>
         <w:fldChar w:fldCharType="separate"/>
@@ -4864,7 +4864,7 @@
         <w:fldChar w:fldCharType="begin"/>
       </w:r>
       <w:r>
-        <w:instrText xml:space="preserve"> PAGEREF _Toc4001 \h </w:instrText>
+        <w:instrText xml:space="preserve"> PAGEREF _Toc22896 \h </w:instrText>
       </w:r>
       <w:r>
         <w:fldChar w:fldCharType="separate"/>
@@ -4890,7 +4890,7 @@
         <w:fldChar w:fldCharType="begin"/>
       </w:r>
       <w:r>
-        <w:instrText xml:space="preserve"> HYPERLINK \l _Toc15500 </w:instrText>
+        <w:instrText xml:space="preserve"> HYPERLINK \l _Toc30991 </w:instrText>
       </w:r>
       <w:r>
         <w:fldChar w:fldCharType="separate"/>
@@ -4930,7 +4930,7 @@
         <w:fldChar w:fldCharType="begin"/>
       </w:r>
       <w:r>
-        <w:instrText xml:space="preserve"> PAGEREF _Toc15500 \h </w:instrText>
+        <w:instrText xml:space="preserve"> PAGEREF _Toc30991 \h </w:instrText>
       </w:r>
       <w:r>
         <w:fldChar w:fldCharType="separate"/>
@@ -4956,7 +4956,7 @@
         <w:fldChar w:fldCharType="begin"/>
       </w:r>
       <w:r>
-        <w:instrText xml:space="preserve"> HYPERLINK \l _Toc32295 </w:instrText>
+        <w:instrText xml:space="preserve"> HYPERLINK \l _Toc7036 </w:instrText>
       </w:r>
       <w:r>
         <w:fldChar w:fldCharType="separate"/>
@@ -4977,7 +4977,7 @@
         <w:fldChar w:fldCharType="begin"/>
       </w:r>
       <w:r>
-        <w:instrText xml:space="preserve"> PAGEREF _Toc32295 \h </w:instrText>
+        <w:instrText xml:space="preserve"> PAGEREF _Toc7036 \h </w:instrText>
       </w:r>
       <w:r>
         <w:fldChar w:fldCharType="separate"/>
@@ -5003,7 +5003,7 @@
         <w:fldChar w:fldCharType="begin"/>
       </w:r>
       <w:r>
-        <w:instrText xml:space="preserve"> HYPERLINK \l _Toc11829 </w:instrText>
+        <w:instrText xml:space="preserve"> HYPERLINK \l _Toc15242 </w:instrText>
       </w:r>
       <w:r>
         <w:fldChar w:fldCharType="separate"/>
@@ -5040,7 +5040,7 @@
         <w:fldChar w:fldCharType="begin"/>
       </w:r>
       <w:r>
-        <w:instrText xml:space="preserve"> PAGEREF _Toc11829 \h </w:instrText>
+        <w:instrText xml:space="preserve"> PAGEREF _Toc15242 \h </w:instrText>
       </w:r>
       <w:r>
         <w:fldChar w:fldCharType="separate"/>
@@ -5066,7 +5066,7 @@
         <w:fldChar w:fldCharType="begin"/>
       </w:r>
       <w:r>
-        <w:instrText xml:space="preserve"> HYPERLINK \l _Toc5531 </w:instrText>
+        <w:instrText xml:space="preserve"> HYPERLINK \l _Toc25552 </w:instrText>
       </w:r>
       <w:r>
         <w:fldChar w:fldCharType="separate"/>
@@ -5096,7 +5096,7 @@
         <w:fldChar w:fldCharType="begin"/>
       </w:r>
       <w:r>
-        <w:instrText xml:space="preserve"> PAGEREF _Toc5531 \h </w:instrText>
+        <w:instrText xml:space="preserve"> PAGEREF _Toc25552 \h </w:instrText>
       </w:r>
       <w:r>
         <w:fldChar w:fldCharType="separate"/>
@@ -5122,7 +5122,7 @@
         <w:fldChar w:fldCharType="begin"/>
       </w:r>
       <w:r>
-        <w:instrText xml:space="preserve"> HYPERLINK \l _Toc13862 </w:instrText>
+        <w:instrText xml:space="preserve"> HYPERLINK \l _Toc13916 </w:instrText>
       </w:r>
       <w:r>
         <w:fldChar w:fldCharType="separate"/>
@@ -5150,7 +5150,7 @@
         <w:fldChar w:fldCharType="begin"/>
       </w:r>
       <w:r>
-        <w:instrText xml:space="preserve"> PAGEREF _Toc13862 \h </w:instrText>
+        <w:instrText xml:space="preserve"> PAGEREF _Toc13916 \h </w:instrText>
       </w:r>
       <w:r>
         <w:fldChar w:fldCharType="separate"/>
@@ -5176,7 +5176,7 @@
         <w:fldChar w:fldCharType="begin"/>
       </w:r>
       <w:r>
-        <w:instrText xml:space="preserve"> HYPERLINK \l _Toc22523 </w:instrText>
+        <w:instrText xml:space="preserve"> HYPERLINK \l _Toc28309 </w:instrText>
       </w:r>
       <w:r>
         <w:fldChar w:fldCharType="separate"/>
@@ -5204,7 +5204,7 @@
         <w:fldChar w:fldCharType="begin"/>
       </w:r>
       <w:r>
-        <w:instrText xml:space="preserve"> PAGEREF _Toc22523 \h </w:instrText>
+        <w:instrText xml:space="preserve"> PAGEREF _Toc28309 \h </w:instrText>
       </w:r>
       <w:r>
         <w:fldChar w:fldCharType="separate"/>
@@ -5230,7 +5230,7 @@
         <w:fldChar w:fldCharType="begin"/>
       </w:r>
       <w:r>
-        <w:instrText xml:space="preserve"> HYPERLINK \l _Toc4365 </w:instrText>
+        <w:instrText xml:space="preserve"> HYPERLINK \l _Toc16515 </w:instrText>
       </w:r>
       <w:r>
         <w:fldChar w:fldCharType="separate"/>
@@ -5252,7 +5252,7 @@
         <w:fldChar w:fldCharType="begin"/>
       </w:r>
       <w:r>
-        <w:instrText xml:space="preserve"> PAGEREF _Toc4365 \h </w:instrText>
+        <w:instrText xml:space="preserve"> PAGEREF _Toc16515 \h </w:instrText>
       </w:r>
       <w:r>
         <w:fldChar w:fldCharType="separate"/>
@@ -5278,7 +5278,7 @@
         <w:fldChar w:fldCharType="begin"/>
       </w:r>
       <w:r>
-        <w:instrText xml:space="preserve"> HYPERLINK \l _Toc20311 </w:instrText>
+        <w:instrText xml:space="preserve"> HYPERLINK \l _Toc31836 </w:instrText>
       </w:r>
       <w:r>
         <w:fldChar w:fldCharType="separate"/>
@@ -5300,7 +5300,7 @@
         <w:fldChar w:fldCharType="begin"/>
       </w:r>
       <w:r>
-        <w:instrText xml:space="preserve"> PAGEREF _Toc20311 \h </w:instrText>
+        <w:instrText xml:space="preserve"> PAGEREF _Toc31836 \h </w:instrText>
       </w:r>
       <w:r>
         <w:fldChar w:fldCharType="separate"/>
@@ -5366,7 +5366,7 @@
         <w:fldChar w:fldCharType="begin"/>
       </w:r>
       <w:r>
-        <w:instrText xml:space="preserve"> HYPERLINK \l _Toc17488 </w:instrText>
+        <w:instrText xml:space="preserve"> HYPERLINK \l _Toc9868 </w:instrText>
       </w:r>
       <w:r>
         <w:fldChar w:fldCharType="separate"/>
@@ -5467,7 +5467,7 @@
         <w:fldChar w:fldCharType="begin"/>
       </w:r>
       <w:r>
-        <w:instrText xml:space="preserve"> PAGEREF _Toc17488 \h </w:instrText>
+        <w:instrText xml:space="preserve"> PAGEREF _Toc9868 \h </w:instrText>
       </w:r>
       <w:r>
         <w:fldChar w:fldCharType="separate"/>
@@ -5493,7 +5493,7 @@
         <w:fldChar w:fldCharType="begin"/>
       </w:r>
       <w:r>
-        <w:instrText xml:space="preserve"> HYPERLINK \l _Toc29520 </w:instrText>
+        <w:instrText xml:space="preserve"> HYPERLINK \l _Toc1531 </w:instrText>
       </w:r>
       <w:r>
         <w:fldChar w:fldCharType="separate"/>
@@ -5586,7 +5586,7 @@
         <w:fldChar w:fldCharType="begin"/>
       </w:r>
       <w:r>
-        <w:instrText xml:space="preserve"> PAGEREF _Toc29520 \h </w:instrText>
+        <w:instrText xml:space="preserve"> PAGEREF _Toc1531 \h </w:instrText>
       </w:r>
       <w:r>
         <w:fldChar w:fldCharType="separate"/>
@@ -5612,7 +5612,7 @@
         <w:fldChar w:fldCharType="begin"/>
       </w:r>
       <w:r>
-        <w:instrText xml:space="preserve"> HYPERLINK \l _Toc6310 </w:instrText>
+        <w:instrText xml:space="preserve"> HYPERLINK \l _Toc32125 </w:instrText>
       </w:r>
       <w:r>
         <w:fldChar w:fldCharType="separate"/>
@@ -5669,7 +5669,7 @@
         <w:fldChar w:fldCharType="begin"/>
       </w:r>
       <w:r>
-        <w:instrText xml:space="preserve"> PAGEREF _Toc6310 \h </w:instrText>
+        <w:instrText xml:space="preserve"> PAGEREF _Toc32125 \h </w:instrText>
       </w:r>
       <w:r>
         <w:fldChar w:fldCharType="separate"/>
@@ -5695,7 +5695,7 @@
         <w:fldChar w:fldCharType="begin"/>
       </w:r>
       <w:r>
-        <w:instrText xml:space="preserve"> HYPERLINK \l _Toc31306 </w:instrText>
+        <w:instrText xml:space="preserve"> HYPERLINK \l _Toc8435 </w:instrText>
       </w:r>
       <w:r>
         <w:fldChar w:fldCharType="separate"/>
@@ -5779,7 +5779,7 @@
         <w:fldChar w:fldCharType="begin"/>
       </w:r>
       <w:r>
-        <w:instrText xml:space="preserve"> PAGEREF _Toc31306 \h </w:instrText>
+        <w:instrText xml:space="preserve"> PAGEREF _Toc8435 \h </w:instrText>
       </w:r>
       <w:r>
         <w:fldChar w:fldCharType="separate"/>
@@ -5805,7 +5805,7 @@
         <w:fldChar w:fldCharType="begin"/>
       </w:r>
       <w:r>
-        <w:instrText xml:space="preserve"> HYPERLINK \l _Toc11262 </w:instrText>
+        <w:instrText xml:space="preserve"> HYPERLINK \l _Toc12677 </w:instrText>
       </w:r>
       <w:r>
         <w:fldChar w:fldCharType="separate"/>
@@ -5853,7 +5853,7 @@
         <w:fldChar w:fldCharType="begin"/>
       </w:r>
       <w:r>
-        <w:instrText xml:space="preserve"> PAGEREF _Toc11262 \h </w:instrText>
+        <w:instrText xml:space="preserve"> PAGEREF _Toc12677 \h </w:instrText>
       </w:r>
       <w:r>
         <w:fldChar w:fldCharType="separate"/>
@@ -5879,7 +5879,7 @@
         <w:fldChar w:fldCharType="begin"/>
       </w:r>
       <w:r>
-        <w:instrText xml:space="preserve"> HYPERLINK \l _Toc3658 </w:instrText>
+        <w:instrText xml:space="preserve"> HYPERLINK \l _Toc6664 </w:instrText>
       </w:r>
       <w:r>
         <w:fldChar w:fldCharType="separate"/>
@@ -5945,7 +5945,7 @@
         <w:fldChar w:fldCharType="begin"/>
       </w:r>
       <w:r>
-        <w:instrText xml:space="preserve"> PAGEREF _Toc3658 \h </w:instrText>
+        <w:instrText xml:space="preserve"> PAGEREF _Toc6664 \h </w:instrText>
       </w:r>
       <w:r>
         <w:fldChar w:fldCharType="separate"/>
@@ -5971,7 +5971,7 @@
         <w:fldChar w:fldCharType="begin"/>
       </w:r>
       <w:r>
-        <w:instrText xml:space="preserve"> HYPERLINK \l _Toc19026 </w:instrText>
+        <w:instrText xml:space="preserve"> HYPERLINK \l _Toc24433 </w:instrText>
       </w:r>
       <w:r>
         <w:fldChar w:fldCharType="separate"/>
@@ -6019,7 +6019,7 @@
         <w:fldChar w:fldCharType="begin"/>
       </w:r>
       <w:r>
-        <w:instrText xml:space="preserve"> PAGEREF _Toc19026 \h </w:instrText>
+        <w:instrText xml:space="preserve"> PAGEREF _Toc24433 \h </w:instrText>
       </w:r>
       <w:r>
         <w:fldChar w:fldCharType="separate"/>
@@ -6045,7 +6045,7 @@
         <w:fldChar w:fldCharType="begin"/>
       </w:r>
       <w:r>
-        <w:instrText xml:space="preserve"> HYPERLINK \l _Toc22858 </w:instrText>
+        <w:instrText xml:space="preserve"> HYPERLINK \l _Toc11790 </w:instrText>
       </w:r>
       <w:r>
         <w:fldChar w:fldCharType="separate"/>
@@ -6102,7 +6102,7 @@
         <w:fldChar w:fldCharType="begin"/>
       </w:r>
       <w:r>
-        <w:instrText xml:space="preserve"> PAGEREF _Toc22858 \h </w:instrText>
+        <w:instrText xml:space="preserve"> PAGEREF _Toc11790 \h </w:instrText>
       </w:r>
       <w:r>
         <w:fldChar w:fldCharType="separate"/>
@@ -6128,7 +6128,7 @@
         <w:fldChar w:fldCharType="begin"/>
       </w:r>
       <w:r>
-        <w:instrText xml:space="preserve"> HYPERLINK \l _Toc23698 </w:instrText>
+        <w:instrText xml:space="preserve"> HYPERLINK \l _Toc12638 </w:instrText>
       </w:r>
       <w:r>
         <w:fldChar w:fldCharType="separate"/>
@@ -6192,7 +6192,7 @@
         <w:fldChar w:fldCharType="begin"/>
       </w:r>
       <w:r>
-        <w:instrText xml:space="preserve"> PAGEREF _Toc23698 \h </w:instrText>
+        <w:instrText xml:space="preserve"> PAGEREF _Toc12638 \h </w:instrText>
       </w:r>
       <w:r>
         <w:fldChar w:fldCharType="separate"/>
@@ -6218,7 +6218,7 @@
         <w:fldChar w:fldCharType="begin"/>
       </w:r>
       <w:r>
-        <w:instrText xml:space="preserve"> HYPERLINK \l _Toc29641 </w:instrText>
+        <w:instrText xml:space="preserve"> HYPERLINK \l _Toc5047 </w:instrText>
       </w:r>
       <w:r>
         <w:fldChar w:fldCharType="separate"/>
@@ -6293,7 +6293,7 @@
         <w:fldChar w:fldCharType="begin"/>
       </w:r>
       <w:r>
-        <w:instrText xml:space="preserve"> PAGEREF _Toc29641 \h </w:instrText>
+        <w:instrText xml:space="preserve"> PAGEREF _Toc5047 \h </w:instrText>
       </w:r>
       <w:r>
         <w:fldChar w:fldCharType="separate"/>
@@ -6319,7 +6319,7 @@
         <w:fldChar w:fldCharType="begin"/>
       </w:r>
       <w:r>
-        <w:instrText xml:space="preserve"> HYPERLINK \l _Toc26705 </w:instrText>
+        <w:instrText xml:space="preserve"> HYPERLINK \l _Toc11297 </w:instrText>
       </w:r>
       <w:r>
         <w:fldChar w:fldCharType="separate"/>
@@ -6394,7 +6394,7 @@
         <w:fldChar w:fldCharType="begin"/>
       </w:r>
       <w:r>
-        <w:instrText xml:space="preserve"> PAGEREF _Toc26705 \h </w:instrText>
+        <w:instrText xml:space="preserve"> PAGEREF _Toc11297 \h </w:instrText>
       </w:r>
       <w:r>
         <w:fldChar w:fldCharType="separate"/>
@@ -6420,7 +6420,7 @@
         <w:fldChar w:fldCharType="begin"/>
       </w:r>
       <w:r>
-        <w:instrText xml:space="preserve"> HYPERLINK \l _Toc541 </w:instrText>
+        <w:instrText xml:space="preserve"> HYPERLINK \l _Toc21521 </w:instrText>
       </w:r>
       <w:r>
         <w:fldChar w:fldCharType="separate"/>
@@ -6495,7 +6495,7 @@
         <w:fldChar w:fldCharType="begin"/>
       </w:r>
       <w:r>
-        <w:instrText xml:space="preserve"> PAGEREF _Toc541 \h </w:instrText>
+        <w:instrText xml:space="preserve"> PAGEREF _Toc21521 \h </w:instrText>
       </w:r>
       <w:r>
         <w:fldChar w:fldCharType="separate"/>
@@ -6521,7 +6521,7 @@
         <w:fldChar w:fldCharType="begin"/>
       </w:r>
       <w:r>
-        <w:instrText xml:space="preserve"> HYPERLINK \l _Toc14271 </w:instrText>
+        <w:instrText xml:space="preserve"> HYPERLINK \l _Toc27622 </w:instrText>
       </w:r>
       <w:r>
         <w:fldChar w:fldCharType="separate"/>
@@ -6605,7 +6605,7 @@
         <w:fldChar w:fldCharType="begin"/>
       </w:r>
       <w:r>
-        <w:instrText xml:space="preserve"> PAGEREF _Toc14271 \h </w:instrText>
+        <w:instrText xml:space="preserve"> PAGEREF _Toc27622 \h </w:instrText>
       </w:r>
       <w:r>
         <w:fldChar w:fldCharType="separate"/>
@@ -6631,7 +6631,7 @@
         <w:fldChar w:fldCharType="begin"/>
       </w:r>
       <w:r>
-        <w:instrText xml:space="preserve"> HYPERLINK \l _Toc15371 </w:instrText>
+        <w:instrText xml:space="preserve"> HYPERLINK \l _Toc3152 </w:instrText>
       </w:r>
       <w:r>
         <w:fldChar w:fldCharType="separate"/>
@@ -6706,7 +6706,7 @@
         <w:fldChar w:fldCharType="begin"/>
       </w:r>
       <w:r>
-        <w:instrText xml:space="preserve"> PAGEREF _Toc15371 \h </w:instrText>
+        <w:instrText xml:space="preserve"> PAGEREF _Toc3152 \h </w:instrText>
       </w:r>
       <w:r>
         <w:fldChar w:fldCharType="separate"/>
@@ -6732,7 +6732,7 @@
         <w:fldChar w:fldCharType="begin"/>
       </w:r>
       <w:r>
-        <w:instrText xml:space="preserve"> HYPERLINK \l _Toc15831 </w:instrText>
+        <w:instrText xml:space="preserve"> HYPERLINK \l _Toc5142 </w:instrText>
       </w:r>
       <w:r>
         <w:fldChar w:fldCharType="separate"/>
@@ -6816,7 +6816,7 @@
         <w:fldChar w:fldCharType="begin"/>
       </w:r>
       <w:r>
-        <w:instrText xml:space="preserve"> PAGEREF _Toc15831 \h </w:instrText>
+        <w:instrText xml:space="preserve"> PAGEREF _Toc5142 \h </w:instrText>
       </w:r>
       <w:r>
         <w:fldChar w:fldCharType="separate"/>
@@ -6842,7 +6842,7 @@
         <w:fldChar w:fldCharType="begin"/>
       </w:r>
       <w:r>
-        <w:instrText xml:space="preserve"> HYPERLINK \l _Toc4757 </w:instrText>
+        <w:instrText xml:space="preserve"> HYPERLINK \l _Toc31950 </w:instrText>
       </w:r>
       <w:r>
         <w:fldChar w:fldCharType="separate"/>
@@ -6926,7 +6926,7 @@
         <w:fldChar w:fldCharType="begin"/>
       </w:r>
       <w:r>
-        <w:instrText xml:space="preserve"> PAGEREF _Toc4757 \h </w:instrText>
+        <w:instrText xml:space="preserve"> PAGEREF _Toc31950 \h </w:instrText>
       </w:r>
       <w:r>
         <w:fldChar w:fldCharType="separate"/>
@@ -6952,7 +6952,7 @@
         <w:fldChar w:fldCharType="begin"/>
       </w:r>
       <w:r>
-        <w:instrText xml:space="preserve"> HYPERLINK \l _Toc2777 </w:instrText>
+        <w:instrText xml:space="preserve"> HYPERLINK \l _Toc30335 </w:instrText>
       </w:r>
       <w:r>
         <w:fldChar w:fldCharType="separate"/>
@@ -7036,7 +7036,7 @@
         <w:fldChar w:fldCharType="begin"/>
       </w:r>
       <w:r>
-        <w:instrText xml:space="preserve"> PAGEREF _Toc2777 \h </w:instrText>
+        <w:instrText xml:space="preserve"> PAGEREF _Toc30335 \h </w:instrText>
       </w:r>
       <w:r>
         <w:fldChar w:fldCharType="separate"/>
@@ -7111,7 +7111,7 @@
         <w:fldChar w:fldCharType="begin"/>
       </w:r>
       <w:r>
-        <w:instrText xml:space="preserve"> HYPERLINK \l _Toc31127 </w:instrText>
+        <w:instrText xml:space="preserve"> HYPERLINK \l _Toc11174 </w:instrText>
       </w:r>
       <w:r>
         <w:fldChar w:fldCharType="separate"/>
@@ -7198,7 +7198,7 @@
         <w:fldChar w:fldCharType="begin"/>
       </w:r>
       <w:r>
-        <w:instrText xml:space="preserve"> PAGEREF _Toc31127 \h </w:instrText>
+        <w:instrText xml:space="preserve"> PAGEREF _Toc11174 \h </w:instrText>
       </w:r>
       <w:r>
         <w:fldChar w:fldCharType="separate"/>
@@ -7224,7 +7224,7 @@
         <w:fldChar w:fldCharType="begin"/>
       </w:r>
       <w:r>
-        <w:instrText xml:space="preserve"> HYPERLINK \l _Toc18058 </w:instrText>
+        <w:instrText xml:space="preserve"> HYPERLINK \l _Toc4068 </w:instrText>
       </w:r>
       <w:r>
         <w:fldChar w:fldCharType="separate"/>
@@ -7287,7 +7287,7 @@
         <w:fldChar w:fldCharType="begin"/>
       </w:r>
       <w:r>
-        <w:instrText xml:space="preserve"> PAGEREF _Toc18058 \h </w:instrText>
+        <w:instrText xml:space="preserve"> PAGEREF _Toc4068 \h </w:instrText>
       </w:r>
       <w:r>
         <w:fldChar w:fldCharType="separate"/>
@@ -7313,7 +7313,7 @@
         <w:fldChar w:fldCharType="begin"/>
       </w:r>
       <w:r>
-        <w:instrText xml:space="preserve"> HYPERLINK \l _Toc2855 </w:instrText>
+        <w:instrText xml:space="preserve"> HYPERLINK \l _Toc31245 </w:instrText>
       </w:r>
       <w:r>
         <w:fldChar w:fldCharType="separate"/>
@@ -7368,7 +7368,7 @@
         <w:fldChar w:fldCharType="begin"/>
       </w:r>
       <w:r>
-        <w:instrText xml:space="preserve"> PAGEREF _Toc2855 \h </w:instrText>
+        <w:instrText xml:space="preserve"> PAGEREF _Toc31245 \h </w:instrText>
       </w:r>
       <w:r>
         <w:fldChar w:fldCharType="separate"/>
@@ -7394,7 +7394,7 @@
         <w:fldChar w:fldCharType="begin"/>
       </w:r>
       <w:r>
-        <w:instrText xml:space="preserve"> HYPERLINK \l _Toc17290 </w:instrText>
+        <w:instrText xml:space="preserve"> HYPERLINK \l _Toc25584 </w:instrText>
       </w:r>
       <w:r>
         <w:fldChar w:fldCharType="separate"/>
@@ -7486,7 +7486,7 @@
         <w:fldChar w:fldCharType="begin"/>
       </w:r>
       <w:r>
-        <w:instrText xml:space="preserve"> PAGEREF _Toc17290 \h </w:instrText>
+        <w:instrText xml:space="preserve"> PAGEREF _Toc25584 \h </w:instrText>
       </w:r>
       <w:r>
         <w:fldChar w:fldCharType="separate"/>
@@ -7512,7 +7512,7 @@
         <w:fldChar w:fldCharType="begin"/>
       </w:r>
       <w:r>
-        <w:instrText xml:space="preserve"> HYPERLINK \l _Toc14218 </w:instrText>
+        <w:instrText xml:space="preserve"> HYPERLINK \l _Toc15742 </w:instrText>
       </w:r>
       <w:r>
         <w:fldChar w:fldCharType="separate"/>
@@ -7604,7 +7604,7 @@
         <w:fldChar w:fldCharType="begin"/>
       </w:r>
       <w:r>
-        <w:instrText xml:space="preserve"> PAGEREF _Toc14218 \h </w:instrText>
+        <w:instrText xml:space="preserve"> PAGEREF _Toc15742 \h </w:instrText>
       </w:r>
       <w:r>
         <w:fldChar w:fldCharType="separate"/>
@@ -7630,7 +7630,7 @@
         <w:fldChar w:fldCharType="begin"/>
       </w:r>
       <w:r>
-        <w:instrText xml:space="preserve"> HYPERLINK \l _Toc20105 </w:instrText>
+        <w:instrText xml:space="preserve"> HYPERLINK \l _Toc31451 </w:instrText>
       </w:r>
       <w:r>
         <w:fldChar w:fldCharType="separate"/>
@@ -7677,7 +7677,7 @@
         <w:fldChar w:fldCharType="begin"/>
       </w:r>
       <w:r>
-        <w:instrText xml:space="preserve"> PAGEREF _Toc20105 \h </w:instrText>
+        <w:instrText xml:space="preserve"> PAGEREF _Toc31451 \h </w:instrText>
       </w:r>
       <w:r>
         <w:fldChar w:fldCharType="separate"/>
@@ -7703,7 +7703,7 @@
         <w:fldChar w:fldCharType="begin"/>
       </w:r>
       <w:r>
-        <w:instrText xml:space="preserve"> HYPERLINK \l _Toc13058 </w:instrText>
+        <w:instrText xml:space="preserve"> HYPERLINK \l _Toc31825 </w:instrText>
       </w:r>
       <w:r>
         <w:fldChar w:fldCharType="separate"/>
@@ -7766,7 +7766,7 @@
         <w:fldChar w:fldCharType="begin"/>
       </w:r>
       <w:r>
-        <w:instrText xml:space="preserve"> PAGEREF _Toc13058 \h </w:instrText>
+        <w:instrText xml:space="preserve"> PAGEREF _Toc31825 \h </w:instrText>
       </w:r>
       <w:r>
         <w:fldChar w:fldCharType="separate"/>
@@ -7792,7 +7792,7 @@
         <w:fldChar w:fldCharType="begin"/>
       </w:r>
       <w:r>
-        <w:instrText xml:space="preserve"> HYPERLINK \l _Toc19316 </w:instrText>
+        <w:instrText xml:space="preserve"> HYPERLINK \l _Toc26208 </w:instrText>
       </w:r>
       <w:r>
         <w:fldChar w:fldCharType="separate"/>
@@ -7863,7 +7863,7 @@
         <w:fldChar w:fldCharType="begin"/>
       </w:r>
       <w:r>
-        <w:instrText xml:space="preserve"> PAGEREF _Toc19316 \h </w:instrText>
+        <w:instrText xml:space="preserve"> PAGEREF _Toc26208 \h </w:instrText>
       </w:r>
       <w:r>
         <w:fldChar w:fldCharType="separate"/>
@@ -7889,7 +7889,7 @@
         <w:fldChar w:fldCharType="begin"/>
       </w:r>
       <w:r>
-        <w:instrText xml:space="preserve"> HYPERLINK \l _Toc31626 </w:instrText>
+        <w:instrText xml:space="preserve"> HYPERLINK \l _Toc29631 </w:instrText>
       </w:r>
       <w:r>
         <w:fldChar w:fldCharType="separate"/>
@@ -7920,7 +7920,7 @@
         <w:fldChar w:fldCharType="begin"/>
       </w:r>
       <w:r>
-        <w:instrText xml:space="preserve"> PAGEREF _Toc31626 \h </w:instrText>
+        <w:instrText xml:space="preserve"> PAGEREF _Toc29631 \h </w:instrText>
       </w:r>
       <w:r>
         <w:fldChar w:fldCharType="separate"/>
@@ -7981,7 +7981,7 @@
         <w:fldChar w:fldCharType="begin"/>
       </w:r>
       <w:r>
-        <w:instrText xml:space="preserve"> HYPERLINK \l _Toc21111 </w:instrText>
+        <w:instrText xml:space="preserve"> HYPERLINK \l _Toc17569 </w:instrText>
       </w:r>
       <w:r>
         <w:fldChar w:fldCharType="separate"/>
@@ -8002,7 +8002,7 @@
         <w:fldChar w:fldCharType="begin"/>
       </w:r>
       <w:r>
-        <w:instrText xml:space="preserve"> PAGEREF _Toc21111 \h </w:instrText>
+        <w:instrText xml:space="preserve"> PAGEREF _Toc17569 \h </w:instrText>
       </w:r>
       <w:r>
         <w:fldChar w:fldCharType="separate"/>
@@ -8028,7 +8028,7 @@
         <w:fldChar w:fldCharType="begin"/>
       </w:r>
       <w:r>
-        <w:instrText xml:space="preserve"> HYPERLINK \l _Toc832 </w:instrText>
+        <w:instrText xml:space="preserve"> HYPERLINK \l _Toc28276 </w:instrText>
       </w:r>
       <w:r>
         <w:fldChar w:fldCharType="separate"/>
@@ -8052,7 +8052,7 @@
         <w:fldChar w:fldCharType="begin"/>
       </w:r>
       <w:r>
-        <w:instrText xml:space="preserve"> PAGEREF _Toc832 \h </w:instrText>
+        <w:instrText xml:space="preserve"> PAGEREF _Toc28276 \h </w:instrText>
       </w:r>
       <w:r>
         <w:fldChar w:fldCharType="separate"/>
@@ -8078,7 +8078,7 @@
         <w:fldChar w:fldCharType="begin"/>
       </w:r>
       <w:r>
-        <w:instrText xml:space="preserve"> HYPERLINK \l _Toc5145 </w:instrText>
+        <w:instrText xml:space="preserve"> HYPERLINK \l _Toc370 </w:instrText>
       </w:r>
       <w:r>
         <w:fldChar w:fldCharType="separate"/>
@@ -8134,7 +8134,7 @@
         <w:fldChar w:fldCharType="begin"/>
       </w:r>
       <w:r>
-        <w:instrText xml:space="preserve"> PAGEREF _Toc5145 \h </w:instrText>
+        <w:instrText xml:space="preserve"> PAGEREF _Toc370 \h </w:instrText>
       </w:r>
       <w:r>
         <w:fldChar w:fldCharType="separate"/>
@@ -8160,7 +8160,7 @@
         <w:fldChar w:fldCharType="begin"/>
       </w:r>
       <w:r>
-        <w:instrText xml:space="preserve"> HYPERLINK \l _Toc11362 </w:instrText>
+        <w:instrText xml:space="preserve"> HYPERLINK \l _Toc3154 </w:instrText>
       </w:r>
       <w:r>
         <w:fldChar w:fldCharType="separate"/>
@@ -8198,7 +8198,7 @@
         <w:fldChar w:fldCharType="begin"/>
       </w:r>
       <w:r>
-        <w:instrText xml:space="preserve"> PAGEREF _Toc11362 \h </w:instrText>
+        <w:instrText xml:space="preserve"> PAGEREF _Toc3154 \h </w:instrText>
       </w:r>
       <w:r>
         <w:fldChar w:fldCharType="separate"/>
@@ -8289,7 +8289,7 @@
         <w:pStyle w:val="280"/>
         <w:ind w:left="431" w:right="0" w:hanging="431"/>
       </w:pPr>
-      <w:bookmarkStart w:id="3" w:name="_Toc31505"/>
+      <w:bookmarkStart w:id="3" w:name="_Toc4610"/>
       <w:r>
         <w:t>Εισαγωγή</w:t>
       </w:r>
@@ -8385,9 +8385,14 @@
         </w:numPr>
         <w:ind w:left="578" w:right="0" w:hanging="578"/>
       </w:pPr>
-      <w:bookmarkStart w:id="4" w:name="_Toc4720"/>
-      <w:r>
-        <w:t>Περιγραφή του υπό μελέτη προβλήματος</w:t>
+      <w:bookmarkStart w:id="4" w:name="_Toc20328"/>
+      <w:r>
+        <w:t>Περιγραφή του υπό με</w:t>
+      </w:r>
+      <w:bookmarkStart w:id="94" w:name="_GoBack"/>
+      <w:bookmarkEnd w:id="94"/>
+      <w:r>
+        <w:t>λέτη προβλήματος</w:t>
       </w:r>
       <w:bookmarkEnd w:id="4"/>
     </w:p>
@@ -8456,7 +8461,7 @@
         </w:numPr>
         <w:ind w:left="578" w:right="0" w:hanging="578"/>
       </w:pPr>
-      <w:bookmarkStart w:id="5" w:name="_Toc27069"/>
+      <w:bookmarkStart w:id="5" w:name="_Toc16548"/>
       <w:r>
         <w:t>Σκοπός και στόχοι της εργασίας</w:t>
       </w:r>
@@ -8584,7 +8589,7 @@
         </w:numPr>
         <w:ind w:left="578" w:right="0" w:hanging="578"/>
       </w:pPr>
-      <w:bookmarkStart w:id="6" w:name="_Toc518"/>
+      <w:bookmarkStart w:id="6" w:name="_Toc23125"/>
       <w:r>
         <w:t>Οικονομικές έννοιες και δεδομένα</w:t>
       </w:r>
@@ -8608,7 +8613,7 @@
           <w:numId w:val="3"/>
         </w:numPr>
       </w:pPr>
-      <w:bookmarkStart w:id="7" w:name="_Toc15182"/>
+      <w:bookmarkStart w:id="7" w:name="_Toc18438"/>
       <w:r>
         <w:t xml:space="preserve">Βιβλίο </w:t>
       </w:r>
@@ -8919,7 +8924,7 @@
         </w:rPr>
         <w:fldChar w:fldCharType="end"/>
       </w:r>
-      <w:bookmarkStart w:id="8" w:name="_Toc31127"/>
+      <w:bookmarkStart w:id="8" w:name="_Toc11174"/>
       <w:r>
         <w:rPr>
           <w:b/>
@@ -9430,7 +9435,7 @@
         </w:rPr>
         <w:fldChar w:fldCharType="end"/>
       </w:r>
-      <w:bookmarkStart w:id="9" w:name="_Toc18058"/>
+      <w:bookmarkStart w:id="9" w:name="_Toc4068"/>
       <w:r>
         <w:rPr>
           <w:rFonts w:ascii="Calibri" w:hAnsi="Calibri" w:eastAsia="Times New Roman" w:cs="Calibri"/>
@@ -9476,7 +9481,7 @@
           <w:numId w:val="3"/>
         </w:numPr>
       </w:pPr>
-      <w:bookmarkStart w:id="10" w:name="_Toc13055"/>
+      <w:bookmarkStart w:id="10" w:name="_Toc1494"/>
       <w:r>
         <w:rPr>
           <w:rFonts w:eastAsia="Times New Roman" w:cs="Calibri"/>
@@ -9779,7 +9784,7 @@
         </w:rPr>
         <w:fldChar w:fldCharType="end"/>
       </w:r>
-      <w:bookmarkStart w:id="11" w:name="_Toc2855"/>
+      <w:bookmarkStart w:id="11" w:name="_Toc31245"/>
       <w:r>
         <w:rPr>
           <w:rFonts w:ascii="Calibri" w:hAnsi="Calibri" w:eastAsia="Times New Roman" w:cs="Calibri"/>
@@ -9895,7 +9900,7 @@
         </w:numPr>
         <w:ind w:left="578" w:right="0" w:hanging="578"/>
       </w:pPr>
-      <w:bookmarkStart w:id="12" w:name="_Toc9086"/>
+      <w:bookmarkStart w:id="12" w:name="_Toc21035"/>
       <w:r>
         <w:rPr>
           <w:rStyle w:val="25"/>
@@ -10054,7 +10059,7 @@
           <w:numId w:val="3"/>
         </w:numPr>
       </w:pPr>
-      <w:bookmarkStart w:id="13" w:name="_Toc17601"/>
+      <w:bookmarkStart w:id="13" w:name="_Toc19600"/>
       <w:r>
         <w:rPr>
           <w:rStyle w:val="25"/>
@@ -10204,7 +10209,7 @@
       <w:r>
         <w:fldChar w:fldCharType="end"/>
       </w:r>
-      <w:bookmarkStart w:id="14" w:name="_Toc21111"/>
+      <w:bookmarkStart w:id="14" w:name="_Toc17569"/>
       <w:r>
         <w:t xml:space="preserve">. </w:t>
       </w:r>
@@ -10229,7 +10234,7 @@
           <w:numId w:val="3"/>
         </w:numPr>
       </w:pPr>
-      <w:bookmarkStart w:id="15" w:name="_Toc23653"/>
+      <w:bookmarkStart w:id="15" w:name="_Toc11561"/>
       <w:r>
         <w:rPr>
           <w:rStyle w:val="25"/>
@@ -10416,7 +10421,7 @@
       <w:r>
         <w:fldChar w:fldCharType="end"/>
       </w:r>
-      <w:bookmarkStart w:id="16" w:name="_Toc832"/>
+      <w:bookmarkStart w:id="16" w:name="_Toc28276"/>
       <w:r>
         <w:t xml:space="preserve">. </w:t>
       </w:r>
@@ -10529,7 +10534,7 @@
           <w:lang w:val="en-US"/>
         </w:rPr>
       </w:pPr>
-      <w:bookmarkStart w:id="17" w:name="_Toc26658"/>
+      <w:bookmarkStart w:id="17" w:name="_Toc4662"/>
       <w:r>
         <w:rPr>
           <w:rFonts w:hint="default"/>
@@ -10880,7 +10885,7 @@
         </w:rPr>
         <w:fldChar w:fldCharType="end"/>
       </w:r>
-      <w:bookmarkStart w:id="18" w:name="_Toc5145"/>
+      <w:bookmarkStart w:id="18" w:name="_Toc370"/>
       <w:r>
         <w:rPr>
           <w:rFonts w:ascii="Calibri" w:hAnsi="Calibri" w:eastAsia="Times New Roman" w:cs="Calibri"/>
@@ -11001,7 +11006,7 @@
           <w:numId w:val="3"/>
         </w:numPr>
       </w:pPr>
-      <w:bookmarkStart w:id="19" w:name="_Toc15901"/>
+      <w:bookmarkStart w:id="19" w:name="_Toc11253"/>
       <w:r>
         <w:rPr>
           <w:lang w:val="en-US"/>
@@ -11387,7 +11392,7 @@
         </w:rPr>
         <w:fldChar w:fldCharType="end"/>
       </w:r>
-      <w:bookmarkStart w:id="20" w:name="_Toc11362"/>
+      <w:bookmarkStart w:id="20" w:name="_Toc3154"/>
       <w:r>
         <w:rPr>
           <w:rFonts w:ascii="Calibri" w:hAnsi="Calibri" w:eastAsia="Times New Roman" w:cs="Calibri"/>
@@ -11463,7 +11468,7 @@
         </w:numPr>
         <w:ind w:left="578" w:right="0" w:hanging="578"/>
       </w:pPr>
-      <w:bookmarkStart w:id="21" w:name="_Toc15627"/>
+      <w:bookmarkStart w:id="21" w:name="_Toc11188"/>
       <w:r>
         <w:t>Παραδοτέα της εργασίας</w:t>
       </w:r>
@@ -11636,7 +11641,7 @@
         </w:numPr>
         <w:ind w:left="578" w:right="0" w:hanging="578"/>
       </w:pPr>
-      <w:bookmarkStart w:id="22" w:name="_Toc14420"/>
+      <w:bookmarkStart w:id="22" w:name="_Toc3697"/>
       <w:r>
         <w:t>Δομή της εργασίας</w:t>
       </w:r>
@@ -11758,7 +11763,7 @@
         <w:pStyle w:val="280"/>
         <w:ind w:left="431" w:right="0" w:hanging="431"/>
       </w:pPr>
-      <w:bookmarkStart w:id="23" w:name="_Toc11823"/>
+      <w:bookmarkStart w:id="23" w:name="_Toc9603"/>
       <w:r>
         <w:t>Επισκόπηση του χώρου</w:t>
       </w:r>
@@ -12125,7 +12130,7 @@
         </w:numPr>
         <w:ind w:left="578" w:right="0" w:hanging="578"/>
       </w:pPr>
-      <w:bookmarkStart w:id="24" w:name="_Toc26026"/>
+      <w:bookmarkStart w:id="24" w:name="_Toc13025"/>
       <w:r>
         <w:t xml:space="preserve">Αλγόριθμοι και Ανάλυση Δεδομένων – </w:t>
       </w:r>
@@ -12295,7 +12300,7 @@
         </w:rPr>
         <w:fldChar w:fldCharType="end"/>
       </w:r>
-      <w:bookmarkStart w:id="25" w:name="_Toc17488"/>
+      <w:bookmarkStart w:id="25" w:name="_Toc9868"/>
       <w:r>
         <w:rPr>
           <w:b/>
@@ -12416,7 +12421,7 @@
           <w:lang w:val="en-US"/>
         </w:rPr>
       </w:pPr>
-      <w:bookmarkStart w:id="26" w:name="_Toc17281"/>
+      <w:bookmarkStart w:id="26" w:name="_Toc8634"/>
       <w:r>
         <w:t xml:space="preserve">Μηχανική Μάθηση </w:t>
       </w:r>
@@ -12649,7 +12654,7 @@
         </w:rPr>
         <w:fldChar w:fldCharType="end"/>
       </w:r>
-      <w:bookmarkStart w:id="27" w:name="_Toc29520"/>
+      <w:bookmarkStart w:id="27" w:name="_Toc1531"/>
       <w:r>
         <w:rPr>
           <w:b/>
@@ -13293,7 +13298,7 @@
           <w:lang w:val="el-GR" w:eastAsia="zh-CN"/>
         </w:rPr>
       </w:pPr>
-      <w:bookmarkStart w:id="28" w:name="_Toc28371"/>
+      <w:bookmarkStart w:id="28" w:name="_Toc9282"/>
       <w:r>
         <w:rPr>
           <w:lang w:val="el-GR" w:eastAsia="zh-CN"/>
@@ -13697,7 +13702,7 @@
           <w:lang w:val="el-GR" w:eastAsia="zh-CN"/>
         </w:rPr>
       </w:pPr>
-      <w:bookmarkStart w:id="29" w:name="_Toc26957"/>
+      <w:bookmarkStart w:id="29" w:name="_Toc13217"/>
       <w:r>
         <w:rPr>
           <w:rFonts w:hint="default"/>
@@ -13720,7 +13725,7 @@
           <w:lang w:val="el-GR" w:eastAsia="zh-CN"/>
         </w:rPr>
       </w:pPr>
-      <w:bookmarkStart w:id="30" w:name="_Toc25540"/>
+      <w:bookmarkStart w:id="30" w:name="_Toc29713"/>
       <w:r>
         <w:rPr>
           <w:rFonts w:hint="default"/>
@@ -13944,7 +13949,7 @@
         </w:rPr>
         <w:fldChar w:fldCharType="end"/>
       </w:r>
-      <w:bookmarkStart w:id="31" w:name="_Toc6310"/>
+      <w:bookmarkStart w:id="31" w:name="_Toc32125"/>
       <w:r>
         <w:rPr>
           <w:b/>
@@ -14049,7 +14054,7 @@
           <w:lang w:val="el-GR" w:eastAsia="zh-CN"/>
         </w:rPr>
       </w:pPr>
-      <w:bookmarkStart w:id="32" w:name="_Toc22812"/>
+      <w:bookmarkStart w:id="32" w:name="_Toc3271"/>
       <w:r>
         <w:rPr>
           <w:lang w:val="el-GR" w:eastAsia="zh-CN"/>
@@ -14374,7 +14379,7 @@
         </w:rPr>
         <w:fldChar w:fldCharType="end"/>
       </w:r>
-      <w:bookmarkStart w:id="33" w:name="_Toc31306"/>
+      <w:bookmarkStart w:id="33" w:name="_Toc8435"/>
       <w:r>
         <w:rPr>
           <w:b/>
@@ -14551,7 +14556,7 @@
           <w:lang w:val="el-GR" w:eastAsia="zh-CN"/>
         </w:rPr>
       </w:pPr>
-      <w:bookmarkStart w:id="34" w:name="_Toc9096"/>
+      <w:bookmarkStart w:id="34" w:name="_Toc897"/>
       <w:r>
         <w:rPr>
           <w:lang w:val="el-GR" w:eastAsia="zh-CN"/>
@@ -14843,7 +14848,7 @@
         </w:rPr>
         <w:fldChar w:fldCharType="end"/>
       </w:r>
-      <w:bookmarkStart w:id="35" w:name="_Toc11262"/>
+      <w:bookmarkStart w:id="35" w:name="_Toc12677"/>
       <w:r>
         <w:rPr>
           <w:b/>
@@ -15115,7 +15120,7 @@
           <w:lang w:val="en-US" w:eastAsia="zh-CN" w:bidi="ar-SA"/>
         </w:rPr>
       </w:pPr>
-      <w:bookmarkStart w:id="36" w:name="_Toc31446"/>
+      <w:bookmarkStart w:id="36" w:name="_Toc12273"/>
       <w:r>
         <w:rPr>
           <w:rFonts w:hint="default"/>
@@ -15274,7 +15279,7 @@
           <w:numId w:val="3"/>
         </w:numPr>
       </w:pPr>
-      <w:bookmarkStart w:id="37" w:name="_Toc28519"/>
+      <w:bookmarkStart w:id="37" w:name="_Toc16182"/>
       <w:r>
         <w:t>Δέντρα LightGBM</w:t>
       </w:r>
@@ -15972,7 +15977,7 @@
         </w:rPr>
         <w:fldChar w:fldCharType="end"/>
       </w:r>
-      <w:bookmarkStart w:id="38" w:name="_Toc3658"/>
+      <w:bookmarkStart w:id="38" w:name="_Toc6664"/>
       <w:r>
         <w:rPr>
           <w:b/>
@@ -16101,7 +16106,7 @@
           <w:lang w:val="el-GR" w:eastAsia="zh-CN"/>
         </w:rPr>
       </w:pPr>
-      <w:bookmarkStart w:id="39" w:name="_Toc1972"/>
+      <w:bookmarkStart w:id="39" w:name="_Toc16476"/>
       <w:r>
         <w:rPr>
           <w:rFonts w:hint="default"/>
@@ -16257,7 +16262,7 @@
         </w:rPr>
         <w:fldChar w:fldCharType="end"/>
       </w:r>
-      <w:bookmarkStart w:id="40" w:name="_Toc19026"/>
+      <w:bookmarkStart w:id="40" w:name="_Toc24433"/>
       <w:r>
         <w:rPr>
           <w:b/>
@@ -16723,7 +16728,7 @@
           <w:rFonts w:hint="default"/>
         </w:rPr>
       </w:pPr>
-      <w:bookmarkStart w:id="41" w:name="_Toc27774"/>
+      <w:bookmarkStart w:id="41" w:name="_Toc10746"/>
       <w:r>
         <w:rPr>
           <w:lang w:val="el-GR" w:eastAsia="zh-CN"/>
@@ -16998,7 +17003,7 @@
           <w:lang w:val="en-US" w:eastAsia="zh-CN"/>
         </w:rPr>
       </w:pPr>
-      <w:bookmarkStart w:id="42" w:name="_Toc17920"/>
+      <w:bookmarkStart w:id="42" w:name="_Toc30755"/>
       <w:r>
         <w:rPr>
           <w:lang w:val="en-US" w:eastAsia="zh-CN"/>
@@ -17147,7 +17152,7 @@
         </w:rPr>
         <w:fldChar w:fldCharType="end"/>
       </w:r>
-      <w:bookmarkStart w:id="43" w:name="_Toc22858"/>
+      <w:bookmarkStart w:id="43" w:name="_Toc11790"/>
       <w:r>
         <w:rPr>
           <w:b/>
@@ -17297,7 +17302,7 @@
           <w:lang w:val="en-US" w:eastAsia="zh-CN"/>
         </w:rPr>
       </w:pPr>
-      <w:bookmarkStart w:id="44" w:name="_Toc12038"/>
+      <w:bookmarkStart w:id="44" w:name="_Toc13838"/>
       <w:r>
         <w:rPr>
           <w:lang w:val="el-GR" w:eastAsia="zh-CN"/>
@@ -17360,7 +17365,7 @@
           <w:lang w:val="el-GR" w:eastAsia="zh-CN"/>
         </w:rPr>
       </w:pPr>
-      <w:bookmarkStart w:id="45" w:name="_Toc11202"/>
+      <w:bookmarkStart w:id="45" w:name="_Toc26316"/>
       <w:r>
         <w:rPr>
           <w:lang w:val="el-GR" w:eastAsia="zh-CN"/>
@@ -17470,7 +17475,7 @@
           <w:numId w:val="3"/>
         </w:numPr>
       </w:pPr>
-      <w:bookmarkStart w:id="46" w:name="_Toc1236"/>
+      <w:bookmarkStart w:id="46" w:name="_Toc10751"/>
       <w:r>
         <w:rPr>
           <w:lang w:val="en-US" w:eastAsia="zh-CN"/>
@@ -17541,7 +17546,7 @@
           <w:lang w:val="en-US" w:eastAsia="zh-CN"/>
         </w:rPr>
       </w:pPr>
-      <w:bookmarkStart w:id="47" w:name="_Toc26557"/>
+      <w:bookmarkStart w:id="47" w:name="_Toc24907"/>
       <w:r>
         <w:rPr>
           <w:lang w:val="el-GR" w:eastAsia="zh-CN"/>
@@ -17655,7 +17660,7 @@
           <w:lang w:val="el-GR" w:eastAsia="zh-CN"/>
         </w:rPr>
       </w:pPr>
-      <w:bookmarkStart w:id="48" w:name="_Toc8410"/>
+      <w:bookmarkStart w:id="48" w:name="_Toc29995"/>
       <w:r>
         <w:rPr>
           <w:lang w:val="en-US" w:eastAsia="zh-CN"/>
@@ -17794,7 +17799,7 @@
           <w:lang w:val="en-US" w:eastAsia="zh-CN"/>
         </w:rPr>
       </w:pPr>
-      <w:bookmarkStart w:id="49" w:name="_Toc2922"/>
+      <w:bookmarkStart w:id="49" w:name="_Toc5876"/>
       <w:r>
         <w:rPr>
           <w:lang w:val="en-US" w:eastAsia="zh-CN"/>
@@ -18012,7 +18017,7 @@
           <w:lang w:val="el-GR" w:eastAsia="zh-CN"/>
         </w:rPr>
       </w:pPr>
-      <w:bookmarkStart w:id="50" w:name="_Toc6066"/>
+      <w:bookmarkStart w:id="50" w:name="_Toc14674"/>
       <w:r>
         <w:rPr>
           <w:lang w:val="en-US" w:eastAsia="zh-CN"/>
@@ -18375,7 +18380,7 @@
           <w:lang w:val="el-GR" w:eastAsia="zh-CN"/>
         </w:rPr>
       </w:pPr>
-      <w:bookmarkStart w:id="51" w:name="_Toc9695"/>
+      <w:bookmarkStart w:id="51" w:name="_Toc6967"/>
       <w:r>
         <w:rPr>
           <w:lang w:val="el-GR" w:eastAsia="zh-CN"/>
@@ -18409,7 +18414,7 @@
           <w:lang w:val="el-GR" w:eastAsia="zh-CN"/>
         </w:rPr>
       </w:pPr>
-      <w:bookmarkStart w:id="52" w:name="_Toc23929"/>
+      <w:bookmarkStart w:id="52" w:name="_Toc14837"/>
       <w:r>
         <w:rPr>
           <w:rFonts w:hint="default"/>
@@ -18542,7 +18547,7 @@
           <w:lang w:val="en-US" w:eastAsia="zh-CN"/>
         </w:rPr>
       </w:pPr>
-      <w:bookmarkStart w:id="53" w:name="_Toc24249"/>
+      <w:bookmarkStart w:id="53" w:name="_Toc29222"/>
       <w:r>
         <w:rPr>
           <w:rFonts w:hint="default"/>
@@ -18728,7 +18733,7 @@
           <w:lang w:val="el-GR" w:eastAsia="zh-CN"/>
         </w:rPr>
       </w:pPr>
-      <w:bookmarkStart w:id="54" w:name="_Toc14209"/>
+      <w:bookmarkStart w:id="54" w:name="_Toc10054"/>
       <w:r>
         <w:rPr>
           <w:rFonts w:hint="default"/>
@@ -18855,7 +18860,7 @@
           <w:lang w:val="en-US" w:eastAsia="zh-CN"/>
         </w:rPr>
       </w:pPr>
-      <w:bookmarkStart w:id="55" w:name="_Toc22912"/>
+      <w:bookmarkStart w:id="55" w:name="_Toc24064"/>
       <w:r>
         <w:rPr>
           <w:rFonts w:hint="default"/>
@@ -19355,7 +19360,7 @@
           <w:lang w:val="el-GR" w:eastAsia="zh-CN"/>
         </w:rPr>
       </w:pPr>
-      <w:bookmarkStart w:id="56" w:name="_Toc26794"/>
+      <w:bookmarkStart w:id="56" w:name="_Toc10738"/>
       <w:r>
         <w:rPr>
           <w:rFonts w:hint="default"/>
@@ -19726,7 +19731,7 @@
           <w:lang w:val="el-GR" w:eastAsia="zh-CN" w:bidi="ar-SA"/>
         </w:rPr>
       </w:pPr>
-      <w:bookmarkStart w:id="57" w:name="_Toc11563"/>
+      <w:bookmarkStart w:id="57" w:name="_Toc24166"/>
       <w:r>
         <w:rPr>
           <w:rFonts w:hint="default"/>
@@ -20175,7 +20180,7 @@
         <w:pStyle w:val="280"/>
         <w:ind w:left="431" w:right="0" w:hanging="431"/>
       </w:pPr>
-      <w:bookmarkStart w:id="58" w:name="_Toc21852"/>
+      <w:bookmarkStart w:id="58" w:name="_Toc32288"/>
       <w:r>
         <w:t>Πρόβλεψη αστάθειας με Μηχανική Μάθηση</w:t>
       </w:r>
@@ -20190,7 +20195,7 @@
         </w:numPr>
         <w:ind w:left="578" w:right="0" w:hanging="578"/>
       </w:pPr>
-      <w:bookmarkStart w:id="59" w:name="_Toc22689"/>
+      <w:bookmarkStart w:id="59" w:name="_Toc5600"/>
       <w:r>
         <w:rPr>
           <w:lang w:val="el-GR"/>
@@ -20793,7 +20798,7 @@
         </w:rPr>
         <w:fldChar w:fldCharType="end"/>
       </w:r>
-      <w:bookmarkStart w:id="60" w:name="_Toc23698"/>
+      <w:bookmarkStart w:id="60" w:name="_Toc12638"/>
       <w:r>
         <w:rPr>
           <w:b/>
@@ -21132,7 +21137,7 @@
         </w:rPr>
         <w:fldChar w:fldCharType="end"/>
       </w:r>
-      <w:bookmarkStart w:id="61" w:name="_Toc17290"/>
+      <w:bookmarkStart w:id="61" w:name="_Toc25584"/>
       <w:r>
         <w:rPr>
           <w:rFonts w:ascii="Calibri" w:hAnsi="Calibri" w:eastAsia="Times New Roman" w:cs="Calibri"/>
@@ -21333,7 +21338,7 @@
         </w:rPr>
         <w:fldChar w:fldCharType="end"/>
       </w:r>
-      <w:bookmarkStart w:id="62" w:name="_Toc14218"/>
+      <w:bookmarkStart w:id="62" w:name="_Toc15742"/>
       <w:r>
         <w:rPr>
           <w:rFonts w:ascii="Calibri" w:hAnsi="Calibri" w:eastAsia="Times New Roman" w:cs="Calibri"/>
@@ -22534,7 +22539,7 @@
           <w:lang w:val="el-GR"/>
         </w:rPr>
       </w:pPr>
-      <w:bookmarkStart w:id="63" w:name="_Toc1144"/>
+      <w:bookmarkStart w:id="63" w:name="_Toc8005"/>
       <w:r>
         <w:rPr>
           <w:rFonts w:hint="default"/>
@@ -22727,7 +22732,7 @@
         </w:rPr>
         <w:fldChar w:fldCharType="end"/>
       </w:r>
-      <w:bookmarkStart w:id="64" w:name="_Toc29641"/>
+      <w:bookmarkStart w:id="64" w:name="_Toc5047"/>
       <w:r>
         <w:rPr>
           <w:b/>
@@ -22886,7 +22891,7 @@
         </w:rPr>
         <w:fldChar w:fldCharType="end"/>
       </w:r>
-      <w:bookmarkStart w:id="65" w:name="_Toc26705"/>
+      <w:bookmarkStart w:id="65" w:name="_Toc11297"/>
       <w:r>
         <w:rPr>
           <w:b/>
@@ -22982,7 +22987,7 @@
         </w:numPr>
         <w:ind w:left="578" w:right="0" w:hanging="578"/>
       </w:pPr>
-      <w:bookmarkStart w:id="66" w:name="_Toc9328"/>
+      <w:bookmarkStart w:id="66" w:name="_Toc12505"/>
       <w:r>
         <w:rPr>
           <w:rFonts w:hint="default" w:cs="Calibri"/>
@@ -23011,7 +23016,7 @@
           <w:lang w:val="el-GR"/>
         </w:rPr>
       </w:pPr>
-      <w:bookmarkStart w:id="67" w:name="_Toc19649"/>
+      <w:bookmarkStart w:id="67" w:name="_Toc21443"/>
       <w:r>
         <w:rPr>
           <w:lang w:val="el-GR"/>
@@ -23492,7 +23497,7 @@
         </w:numPr>
         <w:ind w:left="998" w:leftChars="0" w:right="0" w:hanging="578"/>
       </w:pPr>
-      <w:bookmarkStart w:id="68" w:name="_Toc8977"/>
+      <w:bookmarkStart w:id="68" w:name="_Toc323"/>
       <w:r>
         <w:rPr>
           <w:rFonts w:hint="default"/>
@@ -24119,7 +24124,7 @@
         </w:rPr>
         <w:fldChar w:fldCharType="end"/>
       </w:r>
-      <w:bookmarkStart w:id="69" w:name="_Toc20105"/>
+      <w:bookmarkStart w:id="69" w:name="_Toc31451"/>
       <w:r>
         <w:rPr>
           <w:rFonts w:ascii="Calibri" w:hAnsi="Calibri" w:eastAsia="Times New Roman" w:cs="Calibri"/>
@@ -24520,7 +24525,7 @@
         </w:numPr>
         <w:ind w:left="998" w:leftChars="0" w:right="0" w:hanging="578"/>
       </w:pPr>
-      <w:bookmarkStart w:id="70" w:name="_Toc14981"/>
+      <w:bookmarkStart w:id="70" w:name="_Toc7797"/>
       <w:r>
         <w:rPr>
           <w:rFonts w:hint="default"/>
@@ -24979,7 +24984,7 @@
         </w:rPr>
         <w:fldChar w:fldCharType="end"/>
       </w:r>
-      <w:bookmarkStart w:id="71" w:name="_Toc13058"/>
+      <w:bookmarkStart w:id="71" w:name="_Toc31825"/>
       <w:r>
         <w:rPr>
           <w:rFonts w:hint="default" w:ascii="Calibri" w:hAnsi="Calibri" w:cs="Calibri"/>
@@ -25092,7 +25097,7 @@
           <w:numId w:val="3"/>
         </w:numPr>
       </w:pPr>
-      <w:bookmarkStart w:id="72" w:name="_Toc19567"/>
+      <w:bookmarkStart w:id="72" w:name="_Toc23674"/>
       <w:r>
         <w:rPr>
           <w:rFonts w:hint="default"/>
@@ -25908,7 +25913,7 @@
           <w:lang w:val="el-GR"/>
         </w:rPr>
       </w:pPr>
-      <w:bookmarkStart w:id="73" w:name="_Toc22413"/>
+      <w:bookmarkStart w:id="73" w:name="_Toc3469"/>
       <w:r>
         <w:rPr>
           <w:rFonts w:hint="default"/>
@@ -26177,7 +26182,7 @@
         </w:rPr>
         <w:fldChar w:fldCharType="end"/>
       </w:r>
-      <w:bookmarkStart w:id="74" w:name="_Toc19316"/>
+      <w:bookmarkStart w:id="74" w:name="_Toc26208"/>
       <w:r>
         <w:rPr>
           <w:rFonts w:hint="default" w:ascii="Calibri" w:hAnsi="Calibri" w:cs="Calibri"/>
@@ -26291,7 +26296,7 @@
         </w:numPr>
         <w:ind w:left="578" w:right="0" w:hanging="578"/>
       </w:pPr>
-      <w:bookmarkStart w:id="75" w:name="_Toc22161"/>
+      <w:bookmarkStart w:id="75" w:name="_Toc29985"/>
       <w:r>
         <w:rPr>
           <w:rFonts w:hint="default" w:cs="Calibri"/>
@@ -26500,7 +26505,7 @@
         </w:numPr>
         <w:ind w:left="578" w:right="0" w:hanging="578"/>
       </w:pPr>
-      <w:bookmarkStart w:id="77" w:name="_Toc4001"/>
+      <w:bookmarkStart w:id="77" w:name="_Toc22896"/>
       <w:r>
         <w:rPr>
           <w:rFonts w:hint="default" w:cs="Calibri"/>
@@ -26806,7 +26811,7 @@
         </w:rPr>
         <w:fldChar w:fldCharType="end"/>
       </w:r>
-      <w:bookmarkStart w:id="78" w:name="_Toc541"/>
+      <w:bookmarkStart w:id="78" w:name="_Toc21521"/>
       <w:r>
         <w:rPr>
           <w:b/>
@@ -26894,7 +26899,7 @@
         </w:numPr>
         <w:ind w:left="578" w:right="0" w:hanging="578"/>
       </w:pPr>
-      <w:bookmarkStart w:id="79" w:name="_Toc15500"/>
+      <w:bookmarkStart w:id="79" w:name="_Toc30991"/>
       <w:r>
         <w:rPr>
           <w:rFonts w:eastAsia="Times New Roman" w:cs="Calibri"/>
@@ -27118,7 +27123,7 @@
         </w:rPr>
         <w:fldChar w:fldCharType="end"/>
       </w:r>
-      <w:bookmarkStart w:id="80" w:name="_Toc14271"/>
+      <w:bookmarkStart w:id="80" w:name="_Toc27622"/>
       <w:r>
         <w:rPr>
           <w:b/>
@@ -27255,7 +27260,7 @@
         </w:numPr>
         <w:ind w:left="578" w:right="0" w:hanging="578"/>
       </w:pPr>
-      <w:bookmarkStart w:id="81" w:name="_Toc32295"/>
+      <w:bookmarkStart w:id="81" w:name="_Toc7036"/>
       <w:r>
         <w:rPr>
           <w:rFonts w:hint="default" w:cs="Calibri"/>
@@ -27538,7 +27543,7 @@
         </w:rPr>
         <w:fldChar w:fldCharType="end"/>
       </w:r>
-      <w:bookmarkStart w:id="82" w:name="_Toc15371"/>
+      <w:bookmarkStart w:id="82" w:name="_Toc3152"/>
       <w:r>
         <w:rPr>
           <w:b/>
@@ -27627,7 +27632,7 @@
         </w:numPr>
         <w:ind w:left="578" w:right="0" w:hanging="578"/>
       </w:pPr>
-      <w:bookmarkStart w:id="83" w:name="_Toc11829"/>
+      <w:bookmarkStart w:id="83" w:name="_Toc15242"/>
       <w:r>
         <w:rPr>
           <w:rFonts w:hint="default" w:cs="Calibri"/>
@@ -27878,7 +27883,7 @@
         </w:rPr>
         <w:fldChar w:fldCharType="end"/>
       </w:r>
-      <w:bookmarkStart w:id="84" w:name="_Toc15831"/>
+      <w:bookmarkStart w:id="84" w:name="_Toc5142"/>
       <w:r>
         <w:rPr>
           <w:b/>
@@ -27979,7 +27984,7 @@
         </w:numPr>
         <w:ind w:left="578" w:right="0" w:hanging="578"/>
       </w:pPr>
-      <w:bookmarkStart w:id="85" w:name="_Toc5531"/>
+      <w:bookmarkStart w:id="85" w:name="_Toc25552"/>
       <w:r>
         <w:rPr>
           <w:rFonts w:hint="default" w:cs="Calibri"/>
@@ -28282,7 +28287,7 @@
         </w:rPr>
         <w:fldChar w:fldCharType="end"/>
       </w:r>
-      <w:bookmarkStart w:id="86" w:name="_Toc4757"/>
+      <w:bookmarkStart w:id="86" w:name="_Toc31950"/>
       <w:r>
         <w:rPr>
           <w:b/>
@@ -28383,7 +28388,7 @@
         </w:numPr>
         <w:ind w:left="578" w:right="0" w:hanging="578"/>
       </w:pPr>
-      <w:bookmarkStart w:id="87" w:name="_Toc13862"/>
+      <w:bookmarkStart w:id="87" w:name="_Toc13916"/>
       <w:r>
         <w:rPr>
           <w:rFonts w:hint="default" w:cs="Calibri"/>
@@ -28669,7 +28674,7 @@
         </w:rPr>
         <w:fldChar w:fldCharType="end"/>
       </w:r>
-      <w:bookmarkStart w:id="88" w:name="_Toc2777"/>
+      <w:bookmarkStart w:id="88" w:name="_Toc30335"/>
       <w:r>
         <w:rPr>
           <w:b/>
@@ -28969,7 +28974,7 @@
         </w:numPr>
         <w:ind w:left="578" w:right="0" w:hanging="578"/>
       </w:pPr>
-      <w:bookmarkStart w:id="89" w:name="_Toc22523"/>
+      <w:bookmarkStart w:id="89" w:name="_Toc28309"/>
       <w:r>
         <w:rPr>
           <w:rFonts w:hint="default" w:cs="Calibri"/>
@@ -32132,6 +32137,7 @@
             <w:insideH w:val="none" w:color="auto" w:sz="0" w:space="0"/>
             <w:insideV w:val="none" w:color="auto" w:sz="0" w:space="0"/>
           </w:tblBorders>
+          <w:shd w:val="clear" w:color="auto" w:fill="auto"/>
           <w:tblCellMar>
             <w:top w:w="0" w:type="dxa"/>
             <w:left w:w="108" w:type="dxa"/>
@@ -32567,6 +32573,7 @@
             <w:insideH w:val="none" w:color="auto" w:sz="0" w:space="0"/>
             <w:insideV w:val="none" w:color="auto" w:sz="0" w:space="0"/>
           </w:tblBorders>
+          <w:shd w:val="clear" w:color="auto" w:fill="auto"/>
           <w:tblCellMar>
             <w:top w:w="0" w:type="dxa"/>
             <w:left w:w="108" w:type="dxa"/>
@@ -33002,6 +33009,7 @@
             <w:insideH w:val="none" w:color="auto" w:sz="0" w:space="0"/>
             <w:insideV w:val="none" w:color="auto" w:sz="0" w:space="0"/>
           </w:tblBorders>
+          <w:shd w:val="clear" w:color="auto" w:fill="auto"/>
           <w:tblCellMar>
             <w:top w:w="0" w:type="dxa"/>
             <w:left w:w="108" w:type="dxa"/>
@@ -35808,6 +35816,7 @@
             <w:insideH w:val="none" w:color="auto" w:sz="0" w:space="0"/>
             <w:insideV w:val="none" w:color="auto" w:sz="0" w:space="0"/>
           </w:tblBorders>
+          <w:shd w:val="clear" w:color="auto" w:fill="auto"/>
           <w:tblCellMar>
             <w:top w:w="0" w:type="dxa"/>
             <w:left w:w="108" w:type="dxa"/>
@@ -36271,7 +36280,7 @@
         </w:rPr>
         <w:fldChar w:fldCharType="end"/>
       </w:r>
-      <w:bookmarkStart w:id="90" w:name="_Toc31626"/>
+      <w:bookmarkStart w:id="90" w:name="_Toc29631"/>
       <w:r>
         <w:rPr>
           <w:rFonts w:hint="default" w:ascii="Calibri" w:hAnsi="Calibri" w:cs="Calibri"/>
@@ -36350,7 +36359,7 @@
         <w:pStyle w:val="280"/>
         <w:ind w:left="431" w:right="0" w:hanging="431"/>
       </w:pPr>
-      <w:bookmarkStart w:id="91" w:name="_Toc4365"/>
+      <w:bookmarkStart w:id="91" w:name="_Toc16515"/>
       <w:r>
         <w:t>Συμπεράσματα</w:t>
       </w:r>
@@ -36609,7 +36618,7 @@
         <w:pStyle w:val="280"/>
         <w:ind w:left="431" w:right="0" w:hanging="431"/>
       </w:pPr>
-      <w:bookmarkStart w:id="92" w:name="_Toc20311"/>
+      <w:bookmarkStart w:id="92" w:name="_Toc31836"/>
       <w:r>
         <w:t>Βιβλιογραφικές Πηγές</w:t>
       </w:r>
@@ -37866,7 +37875,6 @@
         <w:lang w:val="el-GR"/>
       </w:rPr>
       <w:tab/>
-      <w:t/>
     </w:r>
     <w:r>
       <w:rPr>
@@ -37997,7 +38005,6 @@
         <w:lang w:val="el-GR"/>
       </w:rPr>
       <w:tab/>
-      <w:t/>
     </w:r>
     <w:r>
       <w:rPr>
@@ -38007,6 +38014,14 @@
         <w:lang w:val="el-GR"/>
       </w:rPr>
       <w:tab/>
+    </w:r>
+    <w:r>
+      <w:rPr>
+        <w:rFonts w:hint="default" w:ascii="Arial" w:hAnsi="Arial" w:cs="Arial"/>
+        <w:sz w:val="16"/>
+        <w:szCs w:val="16"/>
+        <w:lang w:val="el-GR"/>
+      </w:rPr>
       <w:t>Πάνου Γεώργιος</w:t>
     </w:r>
   </w:p>

</xml_diff>